<commit_message>
updated resume with HackTX award
</commit_message>
<xml_diff>
--- a/CS Resume 2015.docx
+++ b/CS Resume 2015.docx
@@ -501,7 +501,18 @@
           <w:szCs w:val="20"/>
           <w:lang w:val="de-DE"/>
         </w:rPr>
-        <w:t xml:space="preserve"> 3.77</w:t>
+        <w:t xml:space="preserve"> 3.</w:t>
+      </w:r>
+      <w:r>
+        <w:rPr>
+          <w:rFonts w:ascii="Khmer UI" w:eastAsia="DengXian" w:hAnsi="Khmer UI" w:cs="Khmer UI"/>
+          <w:b/>
+          <w:bCs/>
+          <w:sz w:val="20"/>
+          <w:szCs w:val="20"/>
+          <w:lang w:val="de-DE"/>
+        </w:rPr>
+        <w:t>62</w:t>
       </w:r>
     </w:p>
     <w:p>
@@ -829,77 +840,380 @@
     </w:p>
     <w:p>
       <w:pPr>
+        <w:spacing w:before="10" w:after="10" w:line="240" w:lineRule="auto"/>
+        <w:rPr>
+          <w:rFonts w:ascii="Khmer UI" w:eastAsia="DengXian" w:hAnsi="Khmer UI" w:cs="Khmer UI"/>
+          <w:b/>
+          <w:sz w:val="20"/>
+          <w:szCs w:val="20"/>
+        </w:rPr>
+      </w:pPr>
+    </w:p>
+    <w:p>
+      <w:pPr>
+        <w:spacing w:before="10" w:after="10" w:line="240" w:lineRule="auto"/>
+        <w:rPr>
+          <w:rFonts w:ascii="Khmer UI" w:eastAsia="DengXian" w:hAnsi="Khmer UI" w:cs="Khmer UI"/>
+          <w:b/>
+          <w:sz w:val="20"/>
+          <w:szCs w:val="20"/>
+          <w:u w:val="single"/>
+        </w:rPr>
+      </w:pPr>
+      <w:r>
+        <w:rPr>
+          <w:rFonts w:ascii="Khmer UI" w:eastAsia="DengXian" w:hAnsi="Khmer UI" w:cs="Khmer UI"/>
+          <w:b/>
+          <w:sz w:val="20"/>
+          <w:szCs w:val="20"/>
+          <w:u w:val="single"/>
+        </w:rPr>
+        <w:t>W O R K   E X P E R I E N C E</w:t>
+      </w:r>
+    </w:p>
+    <w:p>
+      <w:pPr>
+        <w:spacing w:before="10" w:after="10" w:line="240" w:lineRule="auto"/>
+        <w:rPr>
+          <w:rFonts w:ascii="Khmer UI" w:eastAsia="DengXian" w:hAnsi="Khmer UI" w:cs="Khmer UI"/>
+          <w:b/>
+          <w:sz w:val="20"/>
+          <w:szCs w:val="20"/>
+        </w:rPr>
+      </w:pPr>
+      <w:r>
+        <w:rPr>
+          <w:rFonts w:ascii="Khmer UI" w:eastAsia="DengXian" w:hAnsi="Khmer UI" w:cs="Khmer UI"/>
+          <w:b/>
+          <w:sz w:val="20"/>
+          <w:szCs w:val="20"/>
+        </w:rPr>
+        <w:t>Spark ECE Security Research Lab</w:t>
+      </w:r>
+      <w:r>
+        <w:rPr>
+          <w:rFonts w:ascii="Khmer UI" w:eastAsia="DengXian" w:hAnsi="Khmer UI" w:cs="Khmer UI"/>
+          <w:b/>
+          <w:sz w:val="20"/>
+          <w:szCs w:val="20"/>
+        </w:rPr>
+        <w:tab/>
+      </w:r>
+      <w:r>
+        <w:rPr>
+          <w:rFonts w:ascii="Khmer UI" w:eastAsia="DengXian" w:hAnsi="Khmer UI" w:cs="Khmer UI"/>
+          <w:b/>
+          <w:sz w:val="20"/>
+          <w:szCs w:val="20"/>
+        </w:rPr>
+        <w:tab/>
+      </w:r>
+      <w:r>
+        <w:rPr>
+          <w:rFonts w:ascii="Khmer UI" w:eastAsia="DengXian" w:hAnsi="Khmer UI" w:cs="Khmer UI"/>
+          <w:b/>
+          <w:sz w:val="20"/>
+          <w:szCs w:val="20"/>
+        </w:rPr>
+        <w:tab/>
+      </w:r>
+      <w:r>
+        <w:rPr>
+          <w:rFonts w:ascii="Khmer UI" w:eastAsia="DengXian" w:hAnsi="Khmer UI" w:cs="Khmer UI"/>
+          <w:b/>
+          <w:sz w:val="20"/>
+          <w:szCs w:val="20"/>
+        </w:rPr>
+        <w:tab/>
+      </w:r>
+      <w:r>
+        <w:rPr>
+          <w:rFonts w:ascii="Khmer UI" w:eastAsia="DengXian" w:hAnsi="Khmer UI" w:cs="Khmer UI"/>
+          <w:b/>
+          <w:sz w:val="20"/>
+          <w:szCs w:val="20"/>
+        </w:rPr>
+        <w:tab/>
+      </w:r>
+      <w:r>
+        <w:rPr>
+          <w:rFonts w:ascii="Khmer UI" w:eastAsia="DengXian" w:hAnsi="Khmer UI" w:cs="Khmer UI"/>
+          <w:b/>
+          <w:sz w:val="20"/>
+          <w:szCs w:val="20"/>
+        </w:rPr>
+        <w:tab/>
+      </w:r>
+      <w:r>
+        <w:rPr>
+          <w:rFonts w:ascii="Khmer UI" w:eastAsia="DengXian" w:hAnsi="Khmer UI" w:cs="Khmer UI"/>
+          <w:b/>
+          <w:sz w:val="20"/>
+          <w:szCs w:val="20"/>
+        </w:rPr>
+        <w:tab/>
+      </w:r>
+      <w:r>
+        <w:rPr>
+          <w:rFonts w:ascii="Khmer UI" w:eastAsia="DengXian" w:hAnsi="Khmer UI" w:cs="Khmer UI"/>
+          <w:b/>
+          <w:sz w:val="20"/>
+          <w:szCs w:val="20"/>
+        </w:rPr>
+        <w:tab/>
+        <w:t xml:space="preserve">     June 2015 – Present</w:t>
+      </w:r>
+    </w:p>
+    <w:p>
+      <w:pPr>
+        <w:pStyle w:val="ListParagraph"/>
+        <w:numPr>
+          <w:ilvl w:val="0"/>
+          <w:numId w:val="28"/>
+        </w:numPr>
+        <w:spacing w:before="10" w:after="10" w:line="240" w:lineRule="auto"/>
+        <w:rPr>
+          <w:rFonts w:ascii="Khmer UI" w:eastAsia="DengXian" w:hAnsi="Khmer UI" w:cs="Khmer UI"/>
+          <w:b/>
+          <w:sz w:val="20"/>
+          <w:szCs w:val="20"/>
+        </w:rPr>
+      </w:pPr>
+      <w:r>
+        <w:rPr>
+          <w:rFonts w:ascii="Khmer UI" w:eastAsia="DengXian" w:hAnsi="Khmer UI" w:cs="Khmer UI"/>
+          <w:bCs/>
+          <w:sz w:val="20"/>
+          <w:szCs w:val="20"/>
+        </w:rPr>
+        <w:t xml:space="preserve">Worked on practical application of </w:t>
+      </w:r>
+      <w:proofErr w:type="spellStart"/>
+      <w:r>
+        <w:rPr>
+          <w:rFonts w:ascii="Khmer UI" w:eastAsia="DengXian" w:hAnsi="Khmer UI" w:cs="Khmer UI"/>
+          <w:bCs/>
+          <w:sz w:val="20"/>
+          <w:szCs w:val="20"/>
+        </w:rPr>
+        <w:t>Blox</w:t>
+      </w:r>
+      <w:proofErr w:type="spellEnd"/>
+      <w:r>
+        <w:rPr>
+          <w:rFonts w:ascii="Khmer UI" w:eastAsia="DengXian" w:hAnsi="Khmer UI" w:cs="Khmer UI"/>
+          <w:bCs/>
+          <w:sz w:val="20"/>
+          <w:szCs w:val="20"/>
+        </w:rPr>
+        <w:t xml:space="preserve"> research (development platform with data</w:t>
+      </w:r>
+    </w:p>
+    <w:p>
+      <w:pPr>
         <w:pStyle w:val="ListParagraph"/>
         <w:spacing w:before="10" w:after="10" w:line="240" w:lineRule="auto"/>
         <w:rPr>
           <w:rFonts w:ascii="Khmer UI" w:eastAsia="DengXian" w:hAnsi="Khmer UI" w:cs="Khmer UI"/>
-          <w:b/>
-          <w:sz w:val="20"/>
-          <w:szCs w:val="20"/>
-        </w:rPr>
-      </w:pPr>
+          <w:bCs/>
+          <w:sz w:val="20"/>
+          <w:szCs w:val="20"/>
+        </w:rPr>
+      </w:pPr>
+      <w:r>
+        <w:rPr>
+          <w:rFonts w:ascii="Khmer UI" w:eastAsia="DengXian" w:hAnsi="Khmer UI" w:cs="Khmer UI"/>
+          <w:bCs/>
+          <w:sz w:val="20"/>
+          <w:szCs w:val="20"/>
+        </w:rPr>
+        <w:t>Partitioning containers for apps)</w:t>
+      </w:r>
     </w:p>
     <w:p>
       <w:pPr>
+        <w:pStyle w:val="ListParagraph"/>
+        <w:numPr>
+          <w:ilvl w:val="0"/>
+          <w:numId w:val="28"/>
+        </w:numPr>
         <w:spacing w:before="10" w:after="10" w:line="240" w:lineRule="auto"/>
         <w:rPr>
           <w:rFonts w:ascii="Khmer UI" w:eastAsia="DengXian" w:hAnsi="Khmer UI" w:cs="Khmer UI"/>
           <w:b/>
           <w:sz w:val="20"/>
           <w:szCs w:val="20"/>
-          <w:u w:val="single"/>
-        </w:rPr>
-      </w:pPr>
-      <w:r>
-        <w:rPr>
-          <w:rFonts w:ascii="Khmer UI" w:eastAsia="DengXian" w:hAnsi="Khmer UI" w:cs="Khmer UI"/>
-          <w:b/>
-          <w:sz w:val="20"/>
-          <w:szCs w:val="20"/>
-          <w:u w:val="single"/>
-        </w:rPr>
-        <w:t>P E R S O N A L</w:t>
-      </w:r>
-      <w:r>
-        <w:rPr>
-          <w:rFonts w:ascii="Khmer UI" w:eastAsia="DengXian" w:hAnsi="Khmer UI" w:cs="Khmer UI"/>
-          <w:b/>
-          <w:sz w:val="20"/>
-          <w:szCs w:val="20"/>
-          <w:u w:val="single"/>
-        </w:rPr>
-        <w:t xml:space="preserve">   P R O J E C T S</w:t>
+        </w:rPr>
+      </w:pPr>
+      <w:r>
+        <w:rPr>
+          <w:rFonts w:ascii="Khmer UI" w:eastAsia="DengXian" w:hAnsi="Khmer UI" w:cs="Khmer UI"/>
+          <w:bCs/>
+          <w:sz w:val="20"/>
+          <w:szCs w:val="20"/>
+        </w:rPr>
+        <w:t xml:space="preserve">Built </w:t>
+      </w:r>
+      <w:proofErr w:type="spellStart"/>
+      <w:r>
+        <w:rPr>
+          <w:rFonts w:ascii="Khmer UI" w:eastAsia="DengXian" w:hAnsi="Khmer UI" w:cs="Khmer UI"/>
+          <w:b/>
+          <w:sz w:val="20"/>
+          <w:szCs w:val="20"/>
+        </w:rPr>
+        <w:t>Blox</w:t>
+      </w:r>
+      <w:proofErr w:type="spellEnd"/>
+      <w:r>
+        <w:rPr>
+          <w:rFonts w:ascii="Khmer UI" w:eastAsia="DengXian" w:hAnsi="Khmer UI" w:cs="Khmer UI"/>
+          <w:b/>
+          <w:sz w:val="20"/>
+          <w:szCs w:val="20"/>
+        </w:rPr>
+        <w:t xml:space="preserve"> Editor</w:t>
+      </w:r>
+      <w:r>
+        <w:rPr>
+          <w:rFonts w:ascii="Khmer UI" w:eastAsia="DengXian" w:hAnsi="Khmer UI" w:cs="Khmer UI"/>
+          <w:b/>
+          <w:sz w:val="20"/>
+          <w:szCs w:val="20"/>
+        </w:rPr>
+        <w:t xml:space="preserve"> – </w:t>
+      </w:r>
+      <w:r>
+        <w:rPr>
+          <w:rFonts w:ascii="Khmer UI" w:eastAsia="DengXian" w:hAnsi="Khmer UI" w:cs="Khmer UI"/>
+          <w:bCs/>
+          <w:sz w:val="20"/>
+          <w:szCs w:val="20"/>
+        </w:rPr>
+        <w:t xml:space="preserve">An online collaborative code editor with a faux terminal </w:t>
       </w:r>
     </w:p>
     <w:p>
       <w:pPr>
+        <w:pStyle w:val="ListParagraph"/>
+        <w:numPr>
+          <w:ilvl w:val="1"/>
+          <w:numId w:val="28"/>
+        </w:numPr>
         <w:spacing w:before="10" w:after="10" w:line="240" w:lineRule="auto"/>
         <w:rPr>
           <w:rFonts w:ascii="Khmer UI" w:eastAsia="DengXian" w:hAnsi="Khmer UI" w:cs="Khmer UI"/>
+          <w:b/>
+          <w:sz w:val="20"/>
+          <w:szCs w:val="20"/>
+        </w:rPr>
+      </w:pPr>
+      <w:r>
+        <w:rPr>
+          <w:rFonts w:ascii="Khmer UI" w:eastAsia="DengXian" w:hAnsi="Khmer UI" w:cs="Khmer UI"/>
           <w:bCs/>
           <w:sz w:val="20"/>
           <w:szCs w:val="20"/>
         </w:rPr>
-      </w:pPr>
-      <w:proofErr w:type="spellStart"/>
-      <w:r>
-        <w:rPr>
-          <w:rFonts w:ascii="Khmer UI" w:eastAsia="DengXian" w:hAnsi="Khmer UI" w:cs="Khmer UI"/>
-          <w:b/>
-          <w:sz w:val="20"/>
-          <w:szCs w:val="20"/>
-        </w:rPr>
-        <w:t>Blox</w:t>
-      </w:r>
-      <w:proofErr w:type="spellEnd"/>
-      <w:r>
-        <w:rPr>
-          <w:rFonts w:ascii="Khmer UI" w:eastAsia="DengXian" w:hAnsi="Khmer UI" w:cs="Khmer UI"/>
-          <w:b/>
-          <w:sz w:val="20"/>
-          <w:szCs w:val="20"/>
-        </w:rPr>
-        <w:t xml:space="preserve"> Coding </w:t>
+        <w:t>(Django, PostgreSQL)</w:t>
+      </w:r>
+    </w:p>
+    <w:p>
+      <w:pPr>
+        <w:pStyle w:val="ListParagraph"/>
+        <w:numPr>
+          <w:ilvl w:val="0"/>
+          <w:numId w:val="28"/>
+        </w:numPr>
+        <w:spacing w:before="10" w:after="10" w:line="240" w:lineRule="auto"/>
+        <w:rPr>
+          <w:rFonts w:ascii="Khmer UI" w:eastAsia="DengXian" w:hAnsi="Khmer UI" w:cs="Khmer UI"/>
+          <w:b/>
+          <w:sz w:val="20"/>
+          <w:szCs w:val="20"/>
+        </w:rPr>
+      </w:pPr>
+      <w:r>
+        <w:rPr>
+          <w:rFonts w:ascii="Khmer UI" w:eastAsia="DengXian" w:hAnsi="Khmer UI" w:cs="Khmer UI"/>
+          <w:bCs/>
+          <w:sz w:val="20"/>
+          <w:szCs w:val="20"/>
+        </w:rPr>
+        <w:t>Will eventually be used in UT classes for projects and exams</w:t>
+      </w:r>
+    </w:p>
+    <w:p>
+      <w:pPr>
+        <w:pStyle w:val="ListParagraph"/>
+        <w:spacing w:before="10" w:after="10" w:line="240" w:lineRule="auto"/>
+        <w:rPr>
+          <w:rFonts w:ascii="Khmer UI" w:eastAsia="DengXian" w:hAnsi="Khmer UI" w:cs="Khmer UI"/>
+          <w:b/>
+          <w:sz w:val="20"/>
+          <w:szCs w:val="20"/>
+        </w:rPr>
+      </w:pPr>
+    </w:p>
+    <w:p>
+      <w:pPr>
+        <w:spacing w:before="10" w:after="10" w:line="240" w:lineRule="auto"/>
+        <w:rPr>
+          <w:rFonts w:ascii="Khmer UI" w:eastAsia="DengXian" w:hAnsi="Khmer UI" w:cs="Khmer UI"/>
+          <w:b/>
+          <w:sz w:val="20"/>
+          <w:szCs w:val="20"/>
+          <w:u w:val="single"/>
+        </w:rPr>
+      </w:pPr>
+      <w:r>
+        <w:rPr>
+          <w:rFonts w:ascii="Khmer UI" w:eastAsia="DengXian" w:hAnsi="Khmer UI" w:cs="Khmer UI"/>
+          <w:b/>
+          <w:sz w:val="20"/>
+          <w:szCs w:val="20"/>
+          <w:u w:val="single"/>
+        </w:rPr>
+        <w:t>P E R S O N A L</w:t>
+      </w:r>
+      <w:r>
+        <w:rPr>
+          <w:rFonts w:ascii="Khmer UI" w:eastAsia="DengXian" w:hAnsi="Khmer UI" w:cs="Khmer UI"/>
+          <w:b/>
+          <w:sz w:val="20"/>
+          <w:szCs w:val="20"/>
+          <w:u w:val="single"/>
+        </w:rPr>
+        <w:t xml:space="preserve">   P R O J E C T S</w:t>
+      </w:r>
+    </w:p>
+    <w:p>
+      <w:pPr>
+        <w:spacing w:before="10" w:after="10" w:line="240" w:lineRule="auto"/>
+        <w:rPr>
+          <w:rFonts w:ascii="Khmer UI" w:eastAsia="DengXian" w:hAnsi="Khmer UI" w:cs="Khmer UI"/>
+          <w:bCs/>
+          <w:sz w:val="20"/>
+          <w:szCs w:val="20"/>
+        </w:rPr>
+      </w:pPr>
+      <w:r>
+        <w:rPr>
+          <w:rFonts w:ascii="Khmer UI" w:eastAsia="DengXian" w:hAnsi="Khmer UI" w:cs="Khmer UI"/>
+          <w:b/>
+          <w:sz w:val="20"/>
+          <w:szCs w:val="20"/>
+        </w:rPr>
+        <w:t>Flappy Bird AI</w:t>
+      </w:r>
+      <w:r>
+        <w:rPr>
+          <w:rFonts w:ascii="Khmer UI" w:eastAsia="DengXian" w:hAnsi="Khmer UI" w:cs="Khmer UI"/>
+          <w:b/>
+          <w:sz w:val="20"/>
+          <w:szCs w:val="20"/>
+        </w:rPr>
+        <w:t xml:space="preserve"> </w:t>
       </w:r>
       <w:r>
         <w:rPr>
@@ -926,25 +1240,7 @@
           <w:sz w:val="20"/>
           <w:szCs w:val="20"/>
         </w:rPr>
-        <w:t xml:space="preserve">An online code editor with a </w:t>
-      </w:r>
-      <w:r>
-        <w:rPr>
-          <w:rFonts w:ascii="Khmer UI" w:eastAsia="DengXian" w:hAnsi="Khmer UI" w:cs="Khmer UI"/>
-          <w:bCs/>
-          <w:sz w:val="20"/>
-          <w:szCs w:val="20"/>
-        </w:rPr>
-        <w:t xml:space="preserve">pseudo </w:t>
-      </w:r>
-      <w:r>
-        <w:rPr>
-          <w:rFonts w:ascii="Khmer UI" w:eastAsia="DengXian" w:hAnsi="Khmer UI" w:cs="Khmer UI"/>
-          <w:bCs/>
-          <w:sz w:val="20"/>
-          <w:szCs w:val="20"/>
-        </w:rPr>
-        <w:t>terminal</w:t>
+        <w:t>Used neural networks and genetic algorithms to create a flappy bird AI</w:t>
       </w:r>
     </w:p>
     <w:p>
@@ -969,7 +1265,27 @@
           <w:sz w:val="20"/>
           <w:szCs w:val="20"/>
         </w:rPr>
-        <w:t>Django, PostgreSQL</w:t>
+        <w:t xml:space="preserve">Created a version of flappy bird using </w:t>
+      </w:r>
+      <w:proofErr w:type="spellStart"/>
+      <w:r>
+        <w:rPr>
+          <w:rFonts w:ascii="Khmer UI" w:eastAsia="DengXian" w:hAnsi="Khmer UI" w:cs="Khmer UI"/>
+          <w:bCs/>
+          <w:sz w:val="20"/>
+          <w:szCs w:val="20"/>
+        </w:rPr>
+        <w:t>PyGame</w:t>
+      </w:r>
+      <w:proofErr w:type="spellEnd"/>
+      <w:r>
+        <w:rPr>
+          <w:rFonts w:ascii="Khmer UI" w:eastAsia="DengXian" w:hAnsi="Khmer UI" w:cs="Khmer UI"/>
+          <w:bCs/>
+          <w:sz w:val="20"/>
+          <w:szCs w:val="20"/>
+        </w:rPr>
+        <w:t>, AI with python</w:t>
       </w:r>
     </w:p>
     <w:p>
@@ -1327,73 +1643,6 @@
       <w:pPr>
         <w:pStyle w:val="ListParagraph"/>
         <w:numPr>
-          <w:ilvl w:val="1"/>
-          <w:numId w:val="24"/>
-        </w:numPr>
-        <w:spacing w:before="10" w:after="10" w:line="240" w:lineRule="auto"/>
-        <w:rPr>
-          <w:rFonts w:ascii="Khmer UI" w:eastAsia="DengXian" w:hAnsi="Khmer UI" w:cs="Khmer UI"/>
-          <w:b/>
-          <w:sz w:val="20"/>
-          <w:szCs w:val="20"/>
-        </w:rPr>
-      </w:pPr>
-      <w:r>
-        <w:rPr>
-          <w:rFonts w:ascii="Khmer UI" w:eastAsia="DengXian" w:hAnsi="Khmer UI" w:cs="Khmer UI"/>
-          <w:bCs/>
-          <w:sz w:val="20"/>
-          <w:szCs w:val="20"/>
-        </w:rPr>
-        <w:t xml:space="preserve">Coached other members about different programming data structures, </w:t>
-      </w:r>
-    </w:p>
-    <w:p>
-      <w:pPr>
-        <w:pStyle w:val="ListParagraph"/>
-        <w:spacing w:before="10" w:after="10" w:line="240" w:lineRule="auto"/>
-        <w:ind w:left="1440"/>
-        <w:rPr>
-          <w:rFonts w:ascii="Khmer UI" w:eastAsia="DengXian" w:hAnsi="Khmer UI" w:cs="Khmer UI"/>
-          <w:bCs/>
-          <w:sz w:val="20"/>
-          <w:szCs w:val="20"/>
-        </w:rPr>
-      </w:pPr>
-      <w:proofErr w:type="gramStart"/>
-      <w:r>
-        <w:rPr>
-          <w:rFonts w:ascii="Khmer UI" w:eastAsia="DengXian" w:hAnsi="Khmer UI" w:cs="Khmer UI"/>
-          <w:bCs/>
-          <w:sz w:val="20"/>
-          <w:szCs w:val="20"/>
-        </w:rPr>
-        <w:t>a</w:t>
-      </w:r>
-      <w:r>
-        <w:rPr>
-          <w:rFonts w:ascii="Khmer UI" w:eastAsia="DengXian" w:hAnsi="Khmer UI" w:cs="Khmer UI"/>
-          <w:bCs/>
-          <w:sz w:val="20"/>
-          <w:szCs w:val="20"/>
-        </w:rPr>
-        <w:t>lgorithms</w:t>
-      </w:r>
-      <w:proofErr w:type="gramEnd"/>
-      <w:r>
-        <w:rPr>
-          <w:rFonts w:ascii="Khmer UI" w:eastAsia="DengXian" w:hAnsi="Khmer UI" w:cs="Khmer UI"/>
-          <w:bCs/>
-          <w:sz w:val="20"/>
-          <w:szCs w:val="20"/>
-        </w:rPr>
-        <w:t>, and strategies for contest problems</w:t>
-      </w:r>
-    </w:p>
-    <w:p>
-      <w:pPr>
-        <w:pStyle w:val="ListParagraph"/>
-        <w:numPr>
           <w:ilvl w:val="0"/>
           <w:numId w:val="33"/>
         </w:numPr>
@@ -1413,6 +1662,217 @@
           <w:szCs w:val="20"/>
         </w:rPr>
         <w:t>UT ACM Programming Competition #4 (3rd place)</w:t>
+      </w:r>
+    </w:p>
+    <w:p>
+      <w:pPr>
+        <w:pStyle w:val="ListParagraph"/>
+        <w:numPr>
+          <w:ilvl w:val="0"/>
+          <w:numId w:val="26"/>
+        </w:numPr>
+        <w:spacing w:before="10" w:after="10" w:line="240" w:lineRule="auto"/>
+        <w:rPr>
+          <w:rFonts w:ascii="Khmer UI" w:eastAsia="DengXian" w:hAnsi="Khmer UI" w:cs="Khmer UI"/>
+          <w:b/>
+          <w:bCs/>
+          <w:sz w:val="20"/>
+          <w:szCs w:val="20"/>
+          <w:lang w:val="de-DE"/>
+        </w:rPr>
+      </w:pPr>
+      <w:r>
+        <w:rPr>
+          <w:rFonts w:ascii="Khmer UI" w:eastAsia="DengXian" w:hAnsi="Khmer UI" w:cs="Khmer UI"/>
+          <w:sz w:val="20"/>
+          <w:szCs w:val="20"/>
+          <w:shd w:val="clear" w:color="auto" w:fill="FFFFFF"/>
+        </w:rPr>
+        <w:t>Paschal Invitational (1st place - 11th, 12th grade)</w:t>
+      </w:r>
+    </w:p>
+    <w:p>
+      <w:pPr>
+        <w:pStyle w:val="ListParagraph"/>
+        <w:numPr>
+          <w:ilvl w:val="0"/>
+          <w:numId w:val="26"/>
+        </w:numPr>
+        <w:spacing w:before="10" w:after="10" w:line="240" w:lineRule="auto"/>
+        <w:rPr>
+          <w:rFonts w:ascii="Khmer UI" w:eastAsia="DengXian" w:hAnsi="Khmer UI" w:cs="Khmer UI"/>
+          <w:b/>
+          <w:sz w:val="20"/>
+          <w:szCs w:val="20"/>
+        </w:rPr>
+      </w:pPr>
+      <w:r>
+        <w:rPr>
+          <w:rFonts w:ascii="Khmer UI" w:eastAsia="DengXian" w:hAnsi="Khmer UI" w:cs="Khmer UI"/>
+          <w:sz w:val="20"/>
+          <w:szCs w:val="20"/>
+          <w:shd w:val="clear" w:color="auto" w:fill="FFFFFF"/>
+        </w:rPr>
+        <w:t>Flower Mound UIL Invitational (1st place - 11th, 12th grade)</w:t>
+      </w:r>
+    </w:p>
+    <w:p>
+      <w:pPr>
+        <w:pStyle w:val="ListParagraph"/>
+        <w:numPr>
+          <w:ilvl w:val="0"/>
+          <w:numId w:val="26"/>
+        </w:numPr>
+        <w:spacing w:before="10" w:after="10" w:line="240" w:lineRule="auto"/>
+        <w:rPr>
+          <w:rFonts w:ascii="Khmer UI" w:eastAsia="DengXian" w:hAnsi="Khmer UI" w:cs="Khmer UI"/>
+          <w:b/>
+          <w:sz w:val="20"/>
+          <w:szCs w:val="20"/>
+        </w:rPr>
+      </w:pPr>
+      <w:r>
+        <w:rPr>
+          <w:rFonts w:ascii="Khmer UI" w:eastAsia="DengXian" w:hAnsi="Khmer UI" w:cs="Khmer UI"/>
+          <w:sz w:val="20"/>
+          <w:szCs w:val="20"/>
+          <w:shd w:val="clear" w:color="auto" w:fill="FFFFFF"/>
+        </w:rPr>
+        <w:t>Frisco Bytes Invitational (2nd place - 12th grade)</w:t>
+      </w:r>
+    </w:p>
+    <w:p>
+      <w:pPr>
+        <w:pStyle w:val="ListParagraph"/>
+        <w:tabs>
+          <w:tab w:val="right" w:pos="9360"/>
+        </w:tabs>
+        <w:spacing w:before="10" w:after="10" w:line="240" w:lineRule="auto"/>
+        <w:rPr>
+          <w:rFonts w:ascii="Khmer UI" w:eastAsia="DengXian" w:hAnsi="Khmer UI" w:cs="Khmer UI"/>
+          <w:b/>
+          <w:sz w:val="20"/>
+          <w:szCs w:val="20"/>
+        </w:rPr>
+      </w:pPr>
+      <w:r>
+        <w:rPr>
+          <w:rFonts w:ascii="Khmer UI" w:eastAsia="DengXian" w:hAnsi="Khmer UI" w:cs="Khmer UI"/>
+          <w:sz w:val="20"/>
+          <w:szCs w:val="20"/>
+          <w:shd w:val="clear" w:color="auto" w:fill="FFFFFF"/>
+        </w:rPr>
+        <w:t>SMU ACM Competition (2nd place Novice - 10th grade)</w:t>
+      </w:r>
+      <w:r>
+        <w:rPr>
+          <w:rFonts w:ascii="Khmer UI" w:eastAsia="DengXian" w:hAnsi="Khmer UI" w:cs="Khmer UI"/>
+          <w:sz w:val="20"/>
+          <w:szCs w:val="20"/>
+          <w:shd w:val="clear" w:color="auto" w:fill="FFFFFF"/>
+        </w:rPr>
+        <w:tab/>
+      </w:r>
+    </w:p>
+    <w:p>
+      <w:pPr>
+        <w:tabs>
+          <w:tab w:val="right" w:pos="10800"/>
+        </w:tabs>
+        <w:spacing w:before="10" w:after="10" w:line="240" w:lineRule="auto"/>
+        <w:rPr>
+          <w:rFonts w:ascii="Khmer UI" w:eastAsia="DengXian" w:hAnsi="Khmer UI" w:cs="Khmer UI"/>
+          <w:b/>
+          <w:sz w:val="20"/>
+          <w:szCs w:val="20"/>
+        </w:rPr>
+      </w:pPr>
+      <w:r>
+        <w:rPr>
+          <w:rFonts w:ascii="Khmer UI" w:eastAsia="DengXian" w:hAnsi="Khmer UI" w:cs="Khmer UI"/>
+          <w:b/>
+          <w:color w:val="000000"/>
+          <w:sz w:val="20"/>
+          <w:szCs w:val="20"/>
+        </w:rPr>
+        <w:t>Mobile App Development @UT Austin</w:t>
+      </w:r>
+      <w:r>
+        <w:rPr>
+          <w:rFonts w:ascii="Khmer UI" w:eastAsia="DengXian" w:hAnsi="Khmer UI" w:cs="Khmer UI"/>
+          <w:b/>
+          <w:color w:val="000000"/>
+          <w:sz w:val="20"/>
+          <w:szCs w:val="20"/>
+        </w:rPr>
+        <w:tab/>
+        <w:t>2014 - Present</w:t>
+      </w:r>
+    </w:p>
+    <w:p>
+      <w:pPr>
+        <w:tabs>
+          <w:tab w:val="right" w:pos="10800"/>
+        </w:tabs>
+        <w:spacing w:before="10" w:after="10" w:line="240" w:lineRule="auto"/>
+        <w:rPr>
+          <w:rFonts w:ascii="Khmer UI" w:eastAsia="DengXian" w:hAnsi="Khmer UI" w:cs="Khmer UI"/>
+          <w:b/>
+          <w:sz w:val="20"/>
+          <w:szCs w:val="20"/>
+        </w:rPr>
+      </w:pPr>
+      <w:r>
+        <w:rPr>
+          <w:rFonts w:ascii="Khmer UI" w:eastAsia="DengXian" w:hAnsi="Khmer UI" w:cs="Khmer UI"/>
+          <w:b/>
+          <w:sz w:val="20"/>
+          <w:szCs w:val="20"/>
+        </w:rPr>
+        <w:t>Robotics</w:t>
+      </w:r>
+      <w:r>
+        <w:rPr>
+          <w:rFonts w:ascii="Khmer UI" w:eastAsia="DengXian" w:hAnsi="Khmer UI" w:cs="Khmer UI"/>
+          <w:b/>
+          <w:sz w:val="20"/>
+          <w:szCs w:val="20"/>
+        </w:rPr>
+        <w:tab/>
+        <w:t>2012 - 2014</w:t>
+      </w:r>
+    </w:p>
+    <w:p>
+      <w:pPr>
+        <w:pStyle w:val="ListParagraph"/>
+        <w:numPr>
+          <w:ilvl w:val="0"/>
+          <w:numId w:val="26"/>
+        </w:numPr>
+        <w:spacing w:before="10" w:after="10" w:line="240" w:lineRule="auto"/>
+        <w:rPr>
+          <w:rFonts w:ascii="Khmer UI" w:eastAsia="DengXian" w:hAnsi="Khmer UI" w:cs="Khmer UI"/>
+          <w:b/>
+          <w:sz w:val="20"/>
+          <w:szCs w:val="20"/>
+        </w:rPr>
+      </w:pPr>
+      <w:r>
+        <w:rPr>
+          <w:rFonts w:ascii="Khmer UI" w:eastAsia="DengXian" w:hAnsi="Khmer UI" w:cs="Khmer UI"/>
+          <w:color w:val="000000"/>
+          <w:sz w:val="20"/>
+          <w:szCs w:val="20"/>
+        </w:rPr>
+        <w:t xml:space="preserve">The Robotics team competed in the </w:t>
+      </w:r>
+      <w:r>
+        <w:rPr>
+          <w:rFonts w:ascii="Khmer UI" w:eastAsia="DengXian" w:hAnsi="Khmer UI" w:cs="Khmer UI"/>
+          <w:sz w:val="20"/>
+          <w:szCs w:val="20"/>
+        </w:rPr>
+        <w:t>FIRST Tech Challenge</w:t>
       </w:r>
     </w:p>
     <w:p>
@@ -1436,51 +1896,21 @@
       <w:r>
         <w:rPr>
           <w:rFonts w:ascii="Khmer UI" w:eastAsia="DengXian" w:hAnsi="Khmer UI" w:cs="Khmer UI"/>
-          <w:sz w:val="20"/>
-          <w:szCs w:val="20"/>
-          <w:shd w:val="clear" w:color="auto" w:fill="FFFFFF"/>
-        </w:rPr>
-        <w:t>UT Dallas Institute of Problem Solving (10th grade)</w:t>
-      </w:r>
-      <w:r>
-        <w:rPr>
-          <w:rFonts w:ascii="Khmer UI" w:eastAsia="DengXian" w:hAnsi="Khmer UI" w:cs="Khmer UI"/>
-          <w:sz w:val="20"/>
-          <w:szCs w:val="20"/>
-          <w:shd w:val="clear" w:color="auto" w:fill="FFFFFF"/>
+          <w:b/>
+          <w:sz w:val="20"/>
+          <w:szCs w:val="20"/>
+        </w:rPr>
+        <w:t>Robotics Team Hardware Lead</w:t>
+      </w:r>
+      <w:r>
+        <w:rPr>
+          <w:rFonts w:ascii="Khmer UI" w:eastAsia="DengXian" w:hAnsi="Khmer UI" w:cs="Khmer UI"/>
+          <w:b/>
+          <w:sz w:val="20"/>
+          <w:szCs w:val="20"/>
         </w:rPr>
         <w:tab/>
-      </w:r>
-      <w:r>
-        <w:rPr>
-          <w:rFonts w:ascii="Khmer UI" w:eastAsia="DengXian" w:hAnsi="Khmer UI" w:cs="Khmer UI"/>
-          <w:b/>
-          <w:bCs/>
-          <w:sz w:val="20"/>
-          <w:szCs w:val="20"/>
-          <w:shd w:val="clear" w:color="auto" w:fill="FFFFFF"/>
-        </w:rPr>
-        <w:t>Summer</w:t>
-      </w:r>
-      <w:r>
-        <w:rPr>
-          <w:rFonts w:ascii="Khmer UI" w:eastAsia="DengXian" w:hAnsi="Khmer UI" w:cs="Khmer UI"/>
-          <w:sz w:val="20"/>
-          <w:szCs w:val="20"/>
-          <w:shd w:val="clear" w:color="auto" w:fill="FFFFFF"/>
-        </w:rPr>
-        <w:t xml:space="preserve"> </w:t>
-      </w:r>
-      <w:r>
-        <w:rPr>
-          <w:rFonts w:ascii="Khmer UI" w:eastAsia="DengXian" w:hAnsi="Khmer UI" w:cs="Khmer UI"/>
-          <w:b/>
-          <w:bCs/>
-          <w:sz w:val="20"/>
-          <w:szCs w:val="20"/>
-          <w:shd w:val="clear" w:color="auto" w:fill="FFFFFF"/>
-        </w:rPr>
-        <w:t>2011</w:t>
+        <w:t>2013 – 14</w:t>
       </w:r>
     </w:p>
     <w:p>
@@ -1494,204 +1924,53 @@
         <w:rPr>
           <w:rFonts w:ascii="Khmer UI" w:eastAsia="DengXian" w:hAnsi="Khmer UI" w:cs="Khmer UI"/>
           <w:b/>
-          <w:bCs/>
-          <w:sz w:val="20"/>
-          <w:szCs w:val="20"/>
-          <w:lang w:val="de-DE"/>
-        </w:rPr>
-      </w:pPr>
-      <w:r>
-        <w:rPr>
-          <w:rFonts w:ascii="Khmer UI" w:eastAsia="DengXian" w:hAnsi="Khmer UI" w:cs="Khmer UI"/>
-          <w:sz w:val="20"/>
-          <w:szCs w:val="20"/>
-          <w:shd w:val="clear" w:color="auto" w:fill="FFFFFF"/>
-        </w:rPr>
-        <w:t>Paschal Invitational (1st place - 11th, 12th grade)</w:t>
-      </w:r>
-    </w:p>
-    <w:p>
-      <w:pPr>
-        <w:pStyle w:val="ListParagraph"/>
-        <w:numPr>
-          <w:ilvl w:val="0"/>
-          <w:numId w:val="26"/>
-        </w:numPr>
-        <w:spacing w:before="10" w:after="10" w:line="240" w:lineRule="auto"/>
-        <w:rPr>
-          <w:rFonts w:ascii="Khmer UI" w:eastAsia="DengXian" w:hAnsi="Khmer UI" w:cs="Khmer UI"/>
-          <w:b/>
-          <w:sz w:val="20"/>
-          <w:szCs w:val="20"/>
-        </w:rPr>
-      </w:pPr>
-      <w:r>
-        <w:rPr>
-          <w:rFonts w:ascii="Khmer UI" w:eastAsia="DengXian" w:hAnsi="Khmer UI" w:cs="Khmer UI"/>
-          <w:sz w:val="20"/>
-          <w:szCs w:val="20"/>
-          <w:shd w:val="clear" w:color="auto" w:fill="FFFFFF"/>
-        </w:rPr>
-        <w:t>Flower Mound UIL Invitational (1st place - 11th, 12th grade)</w:t>
-      </w:r>
-    </w:p>
-    <w:p>
-      <w:pPr>
-        <w:pStyle w:val="ListParagraph"/>
-        <w:numPr>
-          <w:ilvl w:val="0"/>
-          <w:numId w:val="26"/>
-        </w:numPr>
-        <w:spacing w:before="10" w:after="10" w:line="240" w:lineRule="auto"/>
-        <w:rPr>
-          <w:rFonts w:ascii="Khmer UI" w:eastAsia="DengXian" w:hAnsi="Khmer UI" w:cs="Khmer UI"/>
-          <w:b/>
-          <w:sz w:val="20"/>
-          <w:szCs w:val="20"/>
-        </w:rPr>
-      </w:pPr>
-      <w:r>
-        <w:rPr>
-          <w:rFonts w:ascii="Khmer UI" w:eastAsia="DengXian" w:hAnsi="Khmer UI" w:cs="Khmer UI"/>
-          <w:sz w:val="20"/>
-          <w:szCs w:val="20"/>
-          <w:shd w:val="clear" w:color="auto" w:fill="FFFFFF"/>
-        </w:rPr>
-        <w:t>Frisco Bytes Invitational (2nd place - 12th grade)</w:t>
-      </w:r>
-    </w:p>
-    <w:p>
-      <w:pPr>
-        <w:pStyle w:val="ListParagraph"/>
-        <w:tabs>
-          <w:tab w:val="right" w:pos="9360"/>
-        </w:tabs>
-        <w:spacing w:before="10" w:after="10" w:line="240" w:lineRule="auto"/>
-        <w:rPr>
-          <w:rFonts w:ascii="Khmer UI" w:eastAsia="DengXian" w:hAnsi="Khmer UI" w:cs="Khmer UI"/>
-          <w:b/>
-          <w:sz w:val="20"/>
-          <w:szCs w:val="20"/>
-        </w:rPr>
-      </w:pPr>
-      <w:r>
-        <w:rPr>
-          <w:rFonts w:ascii="Khmer UI" w:eastAsia="DengXian" w:hAnsi="Khmer UI" w:cs="Khmer UI"/>
-          <w:sz w:val="20"/>
-          <w:szCs w:val="20"/>
-          <w:shd w:val="clear" w:color="auto" w:fill="FFFFFF"/>
-        </w:rPr>
-        <w:t>SMU ACM Competition (2nd place Novice - 10th grade)</w:t>
-      </w:r>
-      <w:r>
-        <w:rPr>
-          <w:rFonts w:ascii="Khmer UI" w:eastAsia="DengXian" w:hAnsi="Khmer UI" w:cs="Khmer UI"/>
-          <w:sz w:val="20"/>
-          <w:szCs w:val="20"/>
-          <w:shd w:val="clear" w:color="auto" w:fill="FFFFFF"/>
-        </w:rPr>
-        <w:tab/>
-      </w:r>
-    </w:p>
-    <w:p>
-      <w:pPr>
-        <w:tabs>
-          <w:tab w:val="right" w:pos="10800"/>
-        </w:tabs>
-        <w:spacing w:before="10" w:after="10" w:line="240" w:lineRule="auto"/>
-        <w:rPr>
-          <w:rFonts w:ascii="Khmer UI" w:eastAsia="DengXian" w:hAnsi="Khmer UI" w:cs="Khmer UI"/>
-          <w:b/>
-          <w:sz w:val="20"/>
-          <w:szCs w:val="20"/>
-        </w:rPr>
-      </w:pPr>
-      <w:r>
-        <w:rPr>
-          <w:rFonts w:ascii="Khmer UI" w:eastAsia="DengXian" w:hAnsi="Khmer UI" w:cs="Khmer UI"/>
-          <w:b/>
-          <w:color w:val="000000"/>
-          <w:sz w:val="20"/>
-          <w:szCs w:val="20"/>
-        </w:rPr>
-        <w:t>Mobile App Development @UT Austin</w:t>
-      </w:r>
-      <w:r>
-        <w:rPr>
-          <w:rFonts w:ascii="Khmer UI" w:eastAsia="DengXian" w:hAnsi="Khmer UI" w:cs="Khmer UI"/>
-          <w:b/>
-          <w:color w:val="000000"/>
-          <w:sz w:val="20"/>
-          <w:szCs w:val="20"/>
-        </w:rPr>
-        <w:tab/>
-        <w:t>2014 - Present</w:t>
-      </w:r>
-    </w:p>
-    <w:p>
-      <w:pPr>
-        <w:tabs>
-          <w:tab w:val="right" w:pos="10800"/>
-        </w:tabs>
-        <w:spacing w:before="10" w:after="10" w:line="240" w:lineRule="auto"/>
-        <w:rPr>
-          <w:rFonts w:ascii="Khmer UI" w:eastAsia="DengXian" w:hAnsi="Khmer UI" w:cs="Khmer UI"/>
-          <w:b/>
-          <w:sz w:val="20"/>
-          <w:szCs w:val="20"/>
-        </w:rPr>
-      </w:pPr>
-      <w:r>
-        <w:rPr>
-          <w:rFonts w:ascii="Khmer UI" w:eastAsia="DengXian" w:hAnsi="Khmer UI" w:cs="Khmer UI"/>
-          <w:b/>
-          <w:sz w:val="20"/>
-          <w:szCs w:val="20"/>
-        </w:rPr>
-        <w:t>Robotics</w:t>
-      </w:r>
-      <w:r>
-        <w:rPr>
-          <w:rFonts w:ascii="Khmer UI" w:eastAsia="DengXian" w:hAnsi="Khmer UI" w:cs="Khmer UI"/>
-          <w:b/>
-          <w:sz w:val="20"/>
-          <w:szCs w:val="20"/>
-        </w:rPr>
-        <w:tab/>
-        <w:t>2012 - 2014</w:t>
-      </w:r>
-    </w:p>
-    <w:p>
-      <w:pPr>
-        <w:pStyle w:val="ListParagraph"/>
-        <w:numPr>
-          <w:ilvl w:val="0"/>
-          <w:numId w:val="26"/>
-        </w:numPr>
-        <w:spacing w:before="10" w:after="10" w:line="240" w:lineRule="auto"/>
-        <w:rPr>
-          <w:rFonts w:ascii="Khmer UI" w:eastAsia="DengXian" w:hAnsi="Khmer UI" w:cs="Khmer UI"/>
-          <w:b/>
-          <w:sz w:val="20"/>
-          <w:szCs w:val="20"/>
-        </w:rPr>
-      </w:pPr>
-      <w:r>
-        <w:rPr>
-          <w:rFonts w:ascii="Khmer UI" w:eastAsia="DengXian" w:hAnsi="Khmer UI" w:cs="Khmer UI"/>
-          <w:color w:val="000000"/>
-          <w:sz w:val="20"/>
-          <w:szCs w:val="20"/>
-        </w:rPr>
-        <w:t xml:space="preserve">The Robotics team competed in the </w:t>
-      </w:r>
-      <w:r>
-        <w:rPr>
-          <w:rFonts w:ascii="Khmer UI" w:eastAsia="DengXian" w:hAnsi="Khmer UI" w:cs="Khmer UI"/>
-          <w:sz w:val="20"/>
-          <w:szCs w:val="20"/>
-        </w:rPr>
-        <w:t>FIRST Tech Challenge</w:t>
+          <w:sz w:val="20"/>
+          <w:szCs w:val="20"/>
+        </w:rPr>
+      </w:pPr>
+      <w:r>
+        <w:rPr>
+          <w:rFonts w:ascii="Khmer UI" w:eastAsia="DengXian" w:hAnsi="Khmer UI" w:cs="Khmer UI"/>
+          <w:sz w:val="20"/>
+          <w:szCs w:val="20"/>
+        </w:rPr>
+        <w:t xml:space="preserve">Used </w:t>
+      </w:r>
+      <w:proofErr w:type="spellStart"/>
+      <w:r>
+        <w:rPr>
+          <w:rFonts w:ascii="Khmer UI" w:eastAsia="DengXian" w:hAnsi="Khmer UI" w:cs="Khmer UI"/>
+          <w:sz w:val="20"/>
+          <w:szCs w:val="20"/>
+        </w:rPr>
+        <w:t>RobotC</w:t>
+      </w:r>
+      <w:proofErr w:type="spellEnd"/>
+      <w:r>
+        <w:rPr>
+          <w:rFonts w:ascii="Khmer UI" w:eastAsia="DengXian" w:hAnsi="Khmer UI" w:cs="Khmer UI"/>
+          <w:sz w:val="20"/>
+          <w:szCs w:val="20"/>
+        </w:rPr>
+        <w:t xml:space="preserve"> to program LEGO </w:t>
+      </w:r>
+      <w:proofErr w:type="spellStart"/>
+      <w:r>
+        <w:rPr>
+          <w:rFonts w:ascii="Khmer UI" w:eastAsia="DengXian" w:hAnsi="Khmer UI" w:cs="Khmer UI"/>
+          <w:sz w:val="20"/>
+          <w:szCs w:val="20"/>
+        </w:rPr>
+        <w:t>Mindstorms</w:t>
+      </w:r>
+      <w:proofErr w:type="spellEnd"/>
+      <w:r>
+        <w:rPr>
+          <w:rFonts w:ascii="Khmer UI" w:eastAsia="DengXian" w:hAnsi="Khmer UI" w:cs="Khmer UI"/>
+          <w:sz w:val="20"/>
+          <w:szCs w:val="20"/>
+        </w:rPr>
+        <w:t xml:space="preserve"> NXT, VEX Microcontroller </w:t>
       </w:r>
     </w:p>
     <w:p>
@@ -1715,685 +1994,291 @@
       <w:r>
         <w:rPr>
           <w:rFonts w:ascii="Khmer UI" w:eastAsia="DengXian" w:hAnsi="Khmer UI" w:cs="Khmer UI"/>
-          <w:b/>
-          <w:sz w:val="20"/>
-          <w:szCs w:val="20"/>
-        </w:rPr>
-        <w:t>Robotics Team Hardware Lead</w:t>
-      </w:r>
-      <w:r>
-        <w:rPr>
-          <w:rFonts w:ascii="Khmer UI" w:eastAsia="DengXian" w:hAnsi="Khmer UI" w:cs="Khmer UI"/>
-          <w:b/>
+          <w:color w:val="000000"/>
+          <w:sz w:val="20"/>
+          <w:szCs w:val="20"/>
+        </w:rPr>
+        <w:t xml:space="preserve">Team placed in the </w:t>
+      </w:r>
+      <w:r>
+        <w:rPr>
+          <w:rFonts w:ascii="Khmer UI" w:eastAsia="DengXian" w:hAnsi="Khmer UI" w:cs="Khmer UI"/>
+          <w:b/>
+          <w:color w:val="000000"/>
+          <w:sz w:val="20"/>
+          <w:szCs w:val="20"/>
+        </w:rPr>
+        <w:t>Top 40</w:t>
+      </w:r>
+      <w:r>
+        <w:rPr>
+          <w:rFonts w:ascii="Khmer UI" w:eastAsia="DengXian" w:hAnsi="Khmer UI" w:cs="Khmer UI"/>
+          <w:color w:val="000000"/>
+          <w:sz w:val="20"/>
+          <w:szCs w:val="20"/>
+        </w:rPr>
+        <w:t xml:space="preserve"> at the </w:t>
+      </w:r>
+      <w:r>
+        <w:rPr>
+          <w:rFonts w:ascii="Khmer UI" w:eastAsia="DengXian" w:hAnsi="Khmer UI" w:cs="Khmer UI"/>
+          <w:b/>
+          <w:color w:val="000000"/>
+          <w:sz w:val="20"/>
+          <w:szCs w:val="20"/>
+        </w:rPr>
+        <w:t>World Championships</w:t>
+      </w:r>
+      <w:r>
+        <w:rPr>
+          <w:rFonts w:ascii="Khmer UI" w:eastAsia="DengXian" w:hAnsi="Khmer UI" w:cs="Khmer UI"/>
+          <w:b/>
+          <w:color w:val="000000"/>
           <w:sz w:val="20"/>
           <w:szCs w:val="20"/>
         </w:rPr>
         <w:tab/>
-        <w:t>2013 – 14</w:t>
+        <w:t>April 2013</w:t>
+      </w:r>
+      <w:r>
+        <w:rPr>
+          <w:rFonts w:ascii="Khmer UI" w:eastAsia="DengXian" w:hAnsi="Khmer UI" w:cs="Khmer UI"/>
+          <w:b/>
+          <w:sz w:val="20"/>
+          <w:szCs w:val="20"/>
+        </w:rPr>
+        <w:t xml:space="preserve"> </w:t>
       </w:r>
     </w:p>
     <w:p>
       <w:pPr>
-        <w:pStyle w:val="ListParagraph"/>
-        <w:numPr>
-          <w:ilvl w:val="0"/>
-          <w:numId w:val="26"/>
-        </w:numPr>
         <w:spacing w:before="10" w:after="10" w:line="240" w:lineRule="auto"/>
         <w:rPr>
           <w:rFonts w:ascii="Khmer UI" w:eastAsia="DengXian" w:hAnsi="Khmer UI" w:cs="Khmer UI"/>
-          <w:b/>
-          <w:sz w:val="20"/>
-          <w:szCs w:val="20"/>
-        </w:rPr>
-      </w:pPr>
-      <w:r>
-        <w:rPr>
-          <w:rFonts w:ascii="Khmer UI" w:eastAsia="DengXian" w:hAnsi="Khmer UI" w:cs="Khmer UI"/>
-          <w:sz w:val="20"/>
-          <w:szCs w:val="20"/>
-        </w:rPr>
-        <w:t xml:space="preserve">Used </w:t>
-      </w:r>
-      <w:proofErr w:type="spellStart"/>
-      <w:r>
-        <w:rPr>
-          <w:rFonts w:ascii="Khmer UI" w:eastAsia="DengXian" w:hAnsi="Khmer UI" w:cs="Khmer UI"/>
-          <w:sz w:val="20"/>
-          <w:szCs w:val="20"/>
-        </w:rPr>
-        <w:t>RobotC</w:t>
-      </w:r>
-      <w:proofErr w:type="spellEnd"/>
-      <w:r>
-        <w:rPr>
-          <w:rFonts w:ascii="Khmer UI" w:eastAsia="DengXian" w:hAnsi="Khmer UI" w:cs="Khmer UI"/>
-          <w:sz w:val="20"/>
-          <w:szCs w:val="20"/>
-        </w:rPr>
-        <w:t xml:space="preserve"> to program LEGO </w:t>
-      </w:r>
-      <w:proofErr w:type="spellStart"/>
-      <w:r>
-        <w:rPr>
-          <w:rFonts w:ascii="Khmer UI" w:eastAsia="DengXian" w:hAnsi="Khmer UI" w:cs="Khmer UI"/>
-          <w:sz w:val="20"/>
-          <w:szCs w:val="20"/>
-        </w:rPr>
-        <w:t>Mindstorms</w:t>
-      </w:r>
-      <w:proofErr w:type="spellEnd"/>
-      <w:r>
-        <w:rPr>
-          <w:rFonts w:ascii="Khmer UI" w:eastAsia="DengXian" w:hAnsi="Khmer UI" w:cs="Khmer UI"/>
-          <w:sz w:val="20"/>
-          <w:szCs w:val="20"/>
-        </w:rPr>
-        <w:t xml:space="preserve"> NXT, VEX Microcontroller </w:t>
+          <w:sz w:val="20"/>
+          <w:szCs w:val="20"/>
+          <w:lang w:val="de-DE"/>
+        </w:rPr>
+      </w:pPr>
+      <w:r>
+        <w:rPr>
+          <w:rFonts w:ascii="Khmer UI" w:eastAsia="DengXian" w:hAnsi="Khmer UI" w:cs="Khmer UI"/>
+          <w:sz w:val="20"/>
+          <w:szCs w:val="20"/>
+          <w:lang w:val="de-DE"/>
+        </w:rPr>
+        <w:t xml:space="preserve">  </w:t>
       </w:r>
     </w:p>
     <w:p>
       <w:pPr>
-        <w:pStyle w:val="ListParagraph"/>
-        <w:numPr>
-          <w:ilvl w:val="0"/>
-          <w:numId w:val="26"/>
-        </w:numPr>
+        <w:spacing w:before="10" w:after="10" w:line="240" w:lineRule="auto"/>
+        <w:rPr>
+          <w:rFonts w:ascii="Khmer UI" w:eastAsia="DengXian" w:hAnsi="Khmer UI" w:cs="Khmer UI"/>
+          <w:b/>
+          <w:bCs/>
+          <w:sz w:val="20"/>
+          <w:szCs w:val="20"/>
+          <w:u w:val="single"/>
+          <w:lang w:val="de-DE"/>
+        </w:rPr>
+      </w:pPr>
+      <w:r>
+        <w:rPr>
+          <w:rFonts w:ascii="Khmer UI" w:eastAsia="DengXian" w:hAnsi="Khmer UI" w:cs="Khmer UI"/>
+          <w:b/>
+          <w:bCs/>
+          <w:sz w:val="20"/>
+          <w:szCs w:val="20"/>
+          <w:u w:val="single"/>
+          <w:lang w:val="de-DE"/>
+        </w:rPr>
+        <w:t>A</w:t>
+      </w:r>
+      <w:r>
+        <w:rPr>
+          <w:rFonts w:ascii="Khmer UI" w:eastAsia="DengXian" w:hAnsi="Khmer UI" w:cs="Khmer UI"/>
+          <w:b/>
+          <w:bCs/>
+          <w:sz w:val="20"/>
+          <w:szCs w:val="20"/>
+          <w:u w:val="single"/>
+          <w:lang w:val="de-DE"/>
+        </w:rPr>
+        <w:t xml:space="preserve"> </w:t>
+      </w:r>
+      <w:r>
+        <w:rPr>
+          <w:rFonts w:ascii="Khmer UI" w:eastAsia="DengXian" w:hAnsi="Khmer UI" w:cs="Khmer UI"/>
+          <w:b/>
+          <w:bCs/>
+          <w:sz w:val="20"/>
+          <w:szCs w:val="20"/>
+          <w:u w:val="single"/>
+          <w:lang w:val="de-DE"/>
+        </w:rPr>
+        <w:t>W</w:t>
+      </w:r>
+      <w:r>
+        <w:rPr>
+          <w:rFonts w:ascii="Khmer UI" w:eastAsia="DengXian" w:hAnsi="Khmer UI" w:cs="Khmer UI"/>
+          <w:b/>
+          <w:bCs/>
+          <w:sz w:val="20"/>
+          <w:szCs w:val="20"/>
+          <w:u w:val="single"/>
+          <w:lang w:val="de-DE"/>
+        </w:rPr>
+        <w:t xml:space="preserve"> </w:t>
+      </w:r>
+      <w:r>
+        <w:rPr>
+          <w:rFonts w:ascii="Khmer UI" w:eastAsia="DengXian" w:hAnsi="Khmer UI" w:cs="Khmer UI"/>
+          <w:b/>
+          <w:bCs/>
+          <w:sz w:val="20"/>
+          <w:szCs w:val="20"/>
+          <w:u w:val="single"/>
+          <w:lang w:val="de-DE"/>
+        </w:rPr>
+        <w:t>A</w:t>
+      </w:r>
+      <w:r>
+        <w:rPr>
+          <w:rFonts w:ascii="Khmer UI" w:eastAsia="DengXian" w:hAnsi="Khmer UI" w:cs="Khmer UI"/>
+          <w:b/>
+          <w:bCs/>
+          <w:sz w:val="20"/>
+          <w:szCs w:val="20"/>
+          <w:u w:val="single"/>
+          <w:lang w:val="de-DE"/>
+        </w:rPr>
+        <w:t xml:space="preserve"> </w:t>
+      </w:r>
+      <w:r>
+        <w:rPr>
+          <w:rFonts w:ascii="Khmer UI" w:eastAsia="DengXian" w:hAnsi="Khmer UI" w:cs="Khmer UI"/>
+          <w:b/>
+          <w:bCs/>
+          <w:sz w:val="20"/>
+          <w:szCs w:val="20"/>
+          <w:u w:val="single"/>
+          <w:lang w:val="de-DE"/>
+        </w:rPr>
+        <w:t>R</w:t>
+      </w:r>
+      <w:r>
+        <w:rPr>
+          <w:rFonts w:ascii="Khmer UI" w:eastAsia="DengXian" w:hAnsi="Khmer UI" w:cs="Khmer UI"/>
+          <w:b/>
+          <w:bCs/>
+          <w:sz w:val="20"/>
+          <w:szCs w:val="20"/>
+          <w:u w:val="single"/>
+          <w:lang w:val="de-DE"/>
+        </w:rPr>
+        <w:t xml:space="preserve"> </w:t>
+      </w:r>
+      <w:r>
+        <w:rPr>
+          <w:rFonts w:ascii="Khmer UI" w:eastAsia="DengXian" w:hAnsi="Khmer UI" w:cs="Khmer UI"/>
+          <w:b/>
+          <w:bCs/>
+          <w:sz w:val="20"/>
+          <w:szCs w:val="20"/>
+          <w:u w:val="single"/>
+          <w:lang w:val="de-DE"/>
+        </w:rPr>
+        <w:t>D</w:t>
+      </w:r>
+      <w:r>
+        <w:rPr>
+          <w:rFonts w:ascii="Khmer UI" w:eastAsia="DengXian" w:hAnsi="Khmer UI" w:cs="Khmer UI"/>
+          <w:b/>
+          <w:bCs/>
+          <w:sz w:val="20"/>
+          <w:szCs w:val="20"/>
+          <w:u w:val="single"/>
+          <w:lang w:val="de-DE"/>
+        </w:rPr>
+        <w:t xml:space="preserve"> </w:t>
+      </w:r>
+      <w:r>
+        <w:rPr>
+          <w:rFonts w:ascii="Khmer UI" w:eastAsia="DengXian" w:hAnsi="Khmer UI" w:cs="Khmer UI"/>
+          <w:b/>
+          <w:bCs/>
+          <w:sz w:val="20"/>
+          <w:szCs w:val="20"/>
+          <w:u w:val="single"/>
+          <w:lang w:val="de-DE"/>
+        </w:rPr>
+        <w:t>S</w:t>
+      </w:r>
+    </w:p>
+    <w:p>
+      <w:pPr>
         <w:tabs>
-          <w:tab w:val="right" w:pos="10800"/>
+          <w:tab w:val="left" w:pos="8640"/>
         </w:tabs>
         <w:spacing w:before="10" w:after="10" w:line="240" w:lineRule="auto"/>
-        <w:rPr>
-          <w:rFonts w:ascii="Khmer UI" w:eastAsia="DengXian" w:hAnsi="Khmer UI" w:cs="Khmer UI"/>
-          <w:b/>
-          <w:sz w:val="20"/>
-          <w:szCs w:val="20"/>
-        </w:rPr>
-      </w:pPr>
-      <w:r>
-        <w:rPr>
-          <w:rFonts w:ascii="Khmer UI" w:eastAsia="DengXian" w:hAnsi="Khmer UI" w:cs="Khmer UI"/>
-          <w:color w:val="000000"/>
-          <w:sz w:val="20"/>
-          <w:szCs w:val="20"/>
-        </w:rPr>
-        <w:t xml:space="preserve">Team placed in the </w:t>
-      </w:r>
-      <w:r>
-        <w:rPr>
-          <w:rFonts w:ascii="Khmer UI" w:eastAsia="DengXian" w:hAnsi="Khmer UI" w:cs="Khmer UI"/>
-          <w:b/>
-          <w:color w:val="000000"/>
-          <w:sz w:val="20"/>
-          <w:szCs w:val="20"/>
-        </w:rPr>
-        <w:t>Top 40</w:t>
-      </w:r>
-      <w:r>
-        <w:rPr>
-          <w:rFonts w:ascii="Khmer UI" w:eastAsia="DengXian" w:hAnsi="Khmer UI" w:cs="Khmer UI"/>
-          <w:color w:val="000000"/>
-          <w:sz w:val="20"/>
-          <w:szCs w:val="20"/>
-        </w:rPr>
-        <w:t xml:space="preserve"> at the </w:t>
-      </w:r>
-      <w:r>
-        <w:rPr>
-          <w:rFonts w:ascii="Khmer UI" w:eastAsia="DengXian" w:hAnsi="Khmer UI" w:cs="Khmer UI"/>
-          <w:b/>
-          <w:color w:val="000000"/>
-          <w:sz w:val="20"/>
-          <w:szCs w:val="20"/>
-        </w:rPr>
-        <w:t>World Championships</w:t>
-      </w:r>
-      <w:r>
-        <w:rPr>
-          <w:rFonts w:ascii="Khmer UI" w:eastAsia="DengXian" w:hAnsi="Khmer UI" w:cs="Khmer UI"/>
-          <w:b/>
-          <w:color w:val="000000"/>
-          <w:sz w:val="20"/>
-          <w:szCs w:val="20"/>
-        </w:rPr>
-        <w:tab/>
-        <w:t>April 2013</w:t>
-      </w:r>
-      <w:r>
-        <w:rPr>
-          <w:rFonts w:ascii="Khmer UI" w:eastAsia="DengXian" w:hAnsi="Khmer UI" w:cs="Khmer UI"/>
-          <w:b/>
-          <w:sz w:val="20"/>
-          <w:szCs w:val="20"/>
-        </w:rPr>
-        <w:t xml:space="preserve"> </w:t>
-      </w:r>
-    </w:p>
-    <w:p>
-      <w:pPr>
-        <w:tabs>
-          <w:tab w:val="right" w:pos="10800"/>
-        </w:tabs>
-        <w:spacing w:before="10" w:after="10" w:line="240" w:lineRule="auto"/>
-        <w:rPr>
-          <w:rFonts w:ascii="Khmer UI" w:eastAsia="DengXian" w:hAnsi="Khmer UI" w:cs="Khmer UI"/>
-          <w:b/>
-          <w:sz w:val="20"/>
-          <w:szCs w:val="20"/>
-        </w:rPr>
-      </w:pPr>
-      <w:r>
-        <w:rPr>
-          <w:rFonts w:ascii="Khmer UI" w:eastAsia="DengXian" w:hAnsi="Khmer UI" w:cs="Khmer UI"/>
-          <w:b/>
-          <w:sz w:val="20"/>
-          <w:szCs w:val="20"/>
-        </w:rPr>
-        <w:t>UIL Mathematics, Number Sense</w:t>
-      </w:r>
-      <w:r>
-        <w:rPr>
-          <w:rFonts w:ascii="Khmer UI" w:eastAsia="DengXian" w:hAnsi="Khmer UI" w:cs="Khmer UI"/>
-          <w:b/>
-          <w:sz w:val="20"/>
-          <w:szCs w:val="20"/>
-        </w:rPr>
-        <w:tab/>
-        <w:t>2012 - 2014</w:t>
-      </w:r>
-    </w:p>
-    <w:p>
-      <w:pPr>
-        <w:pStyle w:val="ListParagraph"/>
-        <w:numPr>
-          <w:ilvl w:val="0"/>
-          <w:numId w:val="28"/>
-        </w:numPr>
-        <w:spacing w:before="10" w:after="10" w:line="240" w:lineRule="auto"/>
-        <w:rPr>
-          <w:rFonts w:ascii="Khmer UI" w:eastAsia="DengXian" w:hAnsi="Khmer UI" w:cs="Khmer UI"/>
-          <w:sz w:val="20"/>
-          <w:szCs w:val="20"/>
-        </w:rPr>
-      </w:pPr>
-      <w:r>
-        <w:rPr>
-          <w:rFonts w:ascii="Khmer UI" w:eastAsia="DengXian" w:hAnsi="Khmer UI" w:cs="Khmer UI"/>
-          <w:color w:val="000000"/>
-          <w:sz w:val="20"/>
-          <w:szCs w:val="20"/>
-        </w:rPr>
-        <w:t>Organized and formed team leading to multiple top 6 finishes in District competition</w:t>
-      </w:r>
-    </w:p>
-    <w:p>
-      <w:pPr>
-        <w:spacing w:before="10" w:after="10" w:line="240" w:lineRule="auto"/>
-        <w:rPr>
-          <w:rFonts w:ascii="Khmer UI" w:eastAsia="DengXian" w:hAnsi="Khmer UI" w:cs="Khmer UI"/>
-          <w:sz w:val="20"/>
-          <w:szCs w:val="20"/>
-        </w:rPr>
-      </w:pPr>
-    </w:p>
-    <w:p>
-      <w:pPr>
-        <w:spacing w:before="10" w:after="10" w:line="240" w:lineRule="auto"/>
-        <w:rPr>
-          <w:rFonts w:ascii="Khmer UI" w:eastAsia="DengXian" w:hAnsi="Khmer UI" w:cs="Khmer UI"/>
-          <w:b/>
-          <w:sz w:val="20"/>
-          <w:szCs w:val="20"/>
-          <w:u w:val="single"/>
-        </w:rPr>
-      </w:pPr>
-      <w:r>
-        <w:rPr>
-          <w:rFonts w:ascii="Khmer UI" w:eastAsia="DengXian" w:hAnsi="Khmer UI" w:cs="Khmer UI"/>
-          <w:b/>
-          <w:sz w:val="20"/>
-          <w:szCs w:val="20"/>
-          <w:u w:val="single"/>
-        </w:rPr>
-        <w:t>W</w:t>
-      </w:r>
-      <w:r>
-        <w:rPr>
-          <w:rFonts w:ascii="Khmer UI" w:eastAsia="DengXian" w:hAnsi="Khmer UI" w:cs="Khmer UI"/>
-          <w:b/>
-          <w:sz w:val="20"/>
-          <w:szCs w:val="20"/>
-          <w:u w:val="single"/>
-        </w:rPr>
-        <w:t xml:space="preserve"> </w:t>
-      </w:r>
-      <w:r>
-        <w:rPr>
-          <w:rFonts w:ascii="Khmer UI" w:eastAsia="DengXian" w:hAnsi="Khmer UI" w:cs="Khmer UI"/>
-          <w:b/>
-          <w:sz w:val="20"/>
-          <w:szCs w:val="20"/>
-          <w:u w:val="single"/>
-        </w:rPr>
-        <w:t>O</w:t>
-      </w:r>
-      <w:r>
-        <w:rPr>
-          <w:rFonts w:ascii="Khmer UI" w:eastAsia="DengXian" w:hAnsi="Khmer UI" w:cs="Khmer UI"/>
-          <w:b/>
-          <w:sz w:val="20"/>
-          <w:szCs w:val="20"/>
-          <w:u w:val="single"/>
-        </w:rPr>
-        <w:t xml:space="preserve"> </w:t>
-      </w:r>
-      <w:r>
-        <w:rPr>
-          <w:rFonts w:ascii="Khmer UI" w:eastAsia="DengXian" w:hAnsi="Khmer UI" w:cs="Khmer UI"/>
-          <w:b/>
-          <w:sz w:val="20"/>
-          <w:szCs w:val="20"/>
-          <w:u w:val="single"/>
-        </w:rPr>
-        <w:t>R</w:t>
-      </w:r>
-      <w:r>
-        <w:rPr>
-          <w:rFonts w:ascii="Khmer UI" w:eastAsia="DengXian" w:hAnsi="Khmer UI" w:cs="Khmer UI"/>
-          <w:b/>
-          <w:sz w:val="20"/>
-          <w:szCs w:val="20"/>
-          <w:u w:val="single"/>
-        </w:rPr>
-        <w:t xml:space="preserve"> </w:t>
-      </w:r>
-      <w:r>
-        <w:rPr>
-          <w:rFonts w:ascii="Khmer UI" w:eastAsia="DengXian" w:hAnsi="Khmer UI" w:cs="Khmer UI"/>
-          <w:b/>
-          <w:sz w:val="20"/>
-          <w:szCs w:val="20"/>
-          <w:u w:val="single"/>
-        </w:rPr>
-        <w:t>K</w:t>
-      </w:r>
-      <w:r>
-        <w:rPr>
-          <w:rFonts w:ascii="Khmer UI" w:eastAsia="DengXian" w:hAnsi="Khmer UI" w:cs="Khmer UI"/>
-          <w:b/>
-          <w:sz w:val="20"/>
-          <w:szCs w:val="20"/>
-          <w:u w:val="single"/>
-        </w:rPr>
-        <w:t xml:space="preserve"> </w:t>
-      </w:r>
-      <w:r>
-        <w:rPr>
-          <w:rFonts w:ascii="Khmer UI" w:eastAsia="DengXian" w:hAnsi="Khmer UI" w:cs="Khmer UI"/>
-          <w:b/>
-          <w:sz w:val="20"/>
-          <w:szCs w:val="20"/>
-          <w:u w:val="single"/>
-        </w:rPr>
-        <w:t xml:space="preserve"> </w:t>
-      </w:r>
-      <w:r>
-        <w:rPr>
-          <w:rFonts w:ascii="Khmer UI" w:eastAsia="DengXian" w:hAnsi="Khmer UI" w:cs="Khmer UI"/>
-          <w:b/>
-          <w:sz w:val="20"/>
-          <w:szCs w:val="20"/>
-          <w:u w:val="single"/>
-        </w:rPr>
-        <w:t xml:space="preserve"> </w:t>
-      </w:r>
-      <w:r>
-        <w:rPr>
-          <w:rFonts w:ascii="Khmer UI" w:eastAsia="DengXian" w:hAnsi="Khmer UI" w:cs="Khmer UI"/>
-          <w:b/>
-          <w:sz w:val="20"/>
-          <w:szCs w:val="20"/>
-          <w:u w:val="single"/>
-        </w:rPr>
-        <w:t>E</w:t>
-      </w:r>
-      <w:r>
-        <w:rPr>
-          <w:rFonts w:ascii="Khmer UI" w:eastAsia="DengXian" w:hAnsi="Khmer UI" w:cs="Khmer UI"/>
-          <w:b/>
-          <w:sz w:val="20"/>
-          <w:szCs w:val="20"/>
-          <w:u w:val="single"/>
-        </w:rPr>
-        <w:t xml:space="preserve"> </w:t>
-      </w:r>
-      <w:r>
-        <w:rPr>
-          <w:rFonts w:ascii="Khmer UI" w:eastAsia="DengXian" w:hAnsi="Khmer UI" w:cs="Khmer UI"/>
-          <w:b/>
-          <w:sz w:val="20"/>
-          <w:szCs w:val="20"/>
-          <w:u w:val="single"/>
-        </w:rPr>
-        <w:t>X</w:t>
-      </w:r>
-      <w:r>
-        <w:rPr>
-          <w:rFonts w:ascii="Khmer UI" w:eastAsia="DengXian" w:hAnsi="Khmer UI" w:cs="Khmer UI"/>
-          <w:b/>
-          <w:sz w:val="20"/>
-          <w:szCs w:val="20"/>
-          <w:u w:val="single"/>
-        </w:rPr>
-        <w:t xml:space="preserve"> </w:t>
-      </w:r>
-      <w:r>
-        <w:rPr>
-          <w:rFonts w:ascii="Khmer UI" w:eastAsia="DengXian" w:hAnsi="Khmer UI" w:cs="Khmer UI"/>
-          <w:b/>
-          <w:sz w:val="20"/>
-          <w:szCs w:val="20"/>
-          <w:u w:val="single"/>
-        </w:rPr>
-        <w:t>P</w:t>
-      </w:r>
-      <w:r>
-        <w:rPr>
-          <w:rFonts w:ascii="Khmer UI" w:eastAsia="DengXian" w:hAnsi="Khmer UI" w:cs="Khmer UI"/>
-          <w:b/>
-          <w:sz w:val="20"/>
-          <w:szCs w:val="20"/>
-          <w:u w:val="single"/>
-        </w:rPr>
-        <w:t xml:space="preserve"> </w:t>
-      </w:r>
-      <w:r>
-        <w:rPr>
-          <w:rFonts w:ascii="Khmer UI" w:eastAsia="DengXian" w:hAnsi="Khmer UI" w:cs="Khmer UI"/>
-          <w:b/>
-          <w:sz w:val="20"/>
-          <w:szCs w:val="20"/>
-          <w:u w:val="single"/>
-        </w:rPr>
-        <w:t>E</w:t>
-      </w:r>
-      <w:r>
-        <w:rPr>
-          <w:rFonts w:ascii="Khmer UI" w:eastAsia="DengXian" w:hAnsi="Khmer UI" w:cs="Khmer UI"/>
-          <w:b/>
-          <w:sz w:val="20"/>
-          <w:szCs w:val="20"/>
-          <w:u w:val="single"/>
-        </w:rPr>
-        <w:t xml:space="preserve"> </w:t>
-      </w:r>
-      <w:r>
-        <w:rPr>
-          <w:rFonts w:ascii="Khmer UI" w:eastAsia="DengXian" w:hAnsi="Khmer UI" w:cs="Khmer UI"/>
-          <w:b/>
-          <w:sz w:val="20"/>
-          <w:szCs w:val="20"/>
-          <w:u w:val="single"/>
-        </w:rPr>
-        <w:t>R</w:t>
-      </w:r>
-      <w:r>
-        <w:rPr>
-          <w:rFonts w:ascii="Khmer UI" w:eastAsia="DengXian" w:hAnsi="Khmer UI" w:cs="Khmer UI"/>
-          <w:b/>
-          <w:sz w:val="20"/>
-          <w:szCs w:val="20"/>
-          <w:u w:val="single"/>
-        </w:rPr>
-        <w:t xml:space="preserve"> </w:t>
-      </w:r>
-      <w:r>
-        <w:rPr>
-          <w:rFonts w:ascii="Khmer UI" w:eastAsia="DengXian" w:hAnsi="Khmer UI" w:cs="Khmer UI"/>
-          <w:b/>
-          <w:sz w:val="20"/>
-          <w:szCs w:val="20"/>
-          <w:u w:val="single"/>
-        </w:rPr>
-        <w:t>I</w:t>
-      </w:r>
-      <w:r>
-        <w:rPr>
-          <w:rFonts w:ascii="Khmer UI" w:eastAsia="DengXian" w:hAnsi="Khmer UI" w:cs="Khmer UI"/>
-          <w:b/>
-          <w:sz w:val="20"/>
-          <w:szCs w:val="20"/>
-          <w:u w:val="single"/>
-        </w:rPr>
-        <w:t xml:space="preserve"> </w:t>
-      </w:r>
-      <w:r>
-        <w:rPr>
-          <w:rFonts w:ascii="Khmer UI" w:eastAsia="DengXian" w:hAnsi="Khmer UI" w:cs="Khmer UI"/>
-          <w:b/>
-          <w:sz w:val="20"/>
-          <w:szCs w:val="20"/>
-          <w:u w:val="single"/>
-        </w:rPr>
-        <w:t>E</w:t>
-      </w:r>
-      <w:r>
-        <w:rPr>
-          <w:rFonts w:ascii="Khmer UI" w:eastAsia="DengXian" w:hAnsi="Khmer UI" w:cs="Khmer UI"/>
-          <w:b/>
-          <w:sz w:val="20"/>
-          <w:szCs w:val="20"/>
-          <w:u w:val="single"/>
-        </w:rPr>
-        <w:t xml:space="preserve"> </w:t>
-      </w:r>
-      <w:r>
-        <w:rPr>
-          <w:rFonts w:ascii="Khmer UI" w:eastAsia="DengXian" w:hAnsi="Khmer UI" w:cs="Khmer UI"/>
-          <w:b/>
-          <w:sz w:val="20"/>
-          <w:szCs w:val="20"/>
-          <w:u w:val="single"/>
-        </w:rPr>
-        <w:t>N</w:t>
-      </w:r>
-      <w:r>
-        <w:rPr>
-          <w:rFonts w:ascii="Khmer UI" w:eastAsia="DengXian" w:hAnsi="Khmer UI" w:cs="Khmer UI"/>
-          <w:b/>
-          <w:sz w:val="20"/>
-          <w:szCs w:val="20"/>
-          <w:u w:val="single"/>
-        </w:rPr>
-        <w:t xml:space="preserve"> </w:t>
-      </w:r>
-      <w:r>
-        <w:rPr>
-          <w:rFonts w:ascii="Khmer UI" w:eastAsia="DengXian" w:hAnsi="Khmer UI" w:cs="Khmer UI"/>
-          <w:b/>
-          <w:sz w:val="20"/>
-          <w:szCs w:val="20"/>
-          <w:u w:val="single"/>
-        </w:rPr>
-        <w:t>C</w:t>
-      </w:r>
-      <w:r>
-        <w:rPr>
-          <w:rFonts w:ascii="Khmer UI" w:eastAsia="DengXian" w:hAnsi="Khmer UI" w:cs="Khmer UI"/>
-          <w:b/>
-          <w:sz w:val="20"/>
-          <w:szCs w:val="20"/>
-          <w:u w:val="single"/>
-        </w:rPr>
-        <w:t xml:space="preserve"> </w:t>
-      </w:r>
-      <w:r>
-        <w:rPr>
-          <w:rFonts w:ascii="Khmer UI" w:eastAsia="DengXian" w:hAnsi="Khmer UI" w:cs="Khmer UI"/>
-          <w:b/>
-          <w:sz w:val="20"/>
-          <w:szCs w:val="20"/>
-          <w:u w:val="single"/>
-        </w:rPr>
-        <w:t>E</w:t>
-      </w:r>
-    </w:p>
-    <w:p>
-      <w:pPr>
-        <w:spacing w:before="10" w:after="10" w:line="240" w:lineRule="auto"/>
-        <w:rPr>
-          <w:rFonts w:ascii="Khmer UI" w:eastAsia="DengXian" w:hAnsi="Khmer UI" w:cs="Khmer UI"/>
-          <w:b/>
-          <w:sz w:val="20"/>
-          <w:szCs w:val="20"/>
-        </w:rPr>
-      </w:pPr>
-      <w:r>
-        <w:rPr>
-          <w:rFonts w:ascii="Khmer UI" w:eastAsia="DengXian" w:hAnsi="Khmer UI" w:cs="Khmer UI"/>
-          <w:b/>
-          <w:sz w:val="20"/>
-          <w:szCs w:val="20"/>
-        </w:rPr>
-        <w:t>Spark ECE Security Research Lab</w:t>
-      </w:r>
-      <w:r>
-        <w:rPr>
-          <w:rFonts w:ascii="Khmer UI" w:eastAsia="DengXian" w:hAnsi="Khmer UI" w:cs="Khmer UI"/>
-          <w:b/>
-          <w:sz w:val="20"/>
-          <w:szCs w:val="20"/>
-        </w:rPr>
-        <w:tab/>
-      </w:r>
-      <w:r>
-        <w:rPr>
-          <w:rFonts w:ascii="Khmer UI" w:eastAsia="DengXian" w:hAnsi="Khmer UI" w:cs="Khmer UI"/>
-          <w:b/>
-          <w:sz w:val="20"/>
-          <w:szCs w:val="20"/>
-        </w:rPr>
-        <w:tab/>
-      </w:r>
-      <w:r>
-        <w:rPr>
-          <w:rFonts w:ascii="Khmer UI" w:eastAsia="DengXian" w:hAnsi="Khmer UI" w:cs="Khmer UI"/>
-          <w:b/>
-          <w:sz w:val="20"/>
-          <w:szCs w:val="20"/>
-        </w:rPr>
-        <w:tab/>
-      </w:r>
-      <w:r>
-        <w:rPr>
-          <w:rFonts w:ascii="Khmer UI" w:eastAsia="DengXian" w:hAnsi="Khmer UI" w:cs="Khmer UI"/>
-          <w:b/>
-          <w:sz w:val="20"/>
-          <w:szCs w:val="20"/>
-        </w:rPr>
-        <w:tab/>
-      </w:r>
-      <w:r>
-        <w:rPr>
-          <w:rFonts w:ascii="Khmer UI" w:eastAsia="DengXian" w:hAnsi="Khmer UI" w:cs="Khmer UI"/>
-          <w:b/>
-          <w:sz w:val="20"/>
-          <w:szCs w:val="20"/>
-        </w:rPr>
-        <w:tab/>
-      </w:r>
-      <w:r>
-        <w:rPr>
-          <w:rFonts w:ascii="Khmer UI" w:eastAsia="DengXian" w:hAnsi="Khmer UI" w:cs="Khmer UI"/>
-          <w:b/>
-          <w:sz w:val="20"/>
-          <w:szCs w:val="20"/>
-        </w:rPr>
-        <w:tab/>
-      </w:r>
-      <w:r>
-        <w:rPr>
-          <w:rFonts w:ascii="Khmer UI" w:eastAsia="DengXian" w:hAnsi="Khmer UI" w:cs="Khmer UI"/>
-          <w:b/>
-          <w:sz w:val="20"/>
-          <w:szCs w:val="20"/>
-        </w:rPr>
-        <w:tab/>
-      </w:r>
-      <w:r>
-        <w:rPr>
-          <w:rFonts w:ascii="Khmer UI" w:eastAsia="DengXian" w:hAnsi="Khmer UI" w:cs="Khmer UI"/>
-          <w:b/>
-          <w:sz w:val="20"/>
-          <w:szCs w:val="20"/>
-        </w:rPr>
-        <w:tab/>
-        <w:t xml:space="preserve">     June 2015 – Present</w:t>
-      </w:r>
-    </w:p>
-    <w:p>
-      <w:pPr>
-        <w:spacing w:before="10" w:after="10" w:line="240" w:lineRule="auto"/>
-        <w:rPr>
-          <w:rFonts w:ascii="Khmer UI" w:eastAsia="DengXian" w:hAnsi="Khmer UI" w:cs="Khmer UI"/>
-          <w:b/>
-          <w:sz w:val="20"/>
-          <w:szCs w:val="20"/>
+        <w:ind w:right="2160"/>
+        <w:jc w:val="right"/>
+        <w:rPr>
+          <w:rFonts w:ascii="Khmer UI" w:eastAsia="DengXian" w:hAnsi="Khmer UI" w:cs="Khmer UI"/>
+          <w:b/>
+          <w:bCs/>
+          <w:sz w:val="20"/>
+          <w:szCs w:val="20"/>
+          <w:lang w:val="de-DE"/>
         </w:rPr>
       </w:pPr>
       <w:bookmarkStart w:id="0" w:name="_GoBack"/>
       <w:bookmarkEnd w:id="0"/>
-    </w:p>
-    <w:p>
-      <w:pPr>
-        <w:tabs>
-          <w:tab w:val="right" w:pos="10800"/>
-        </w:tabs>
-        <w:spacing w:before="10" w:after="10" w:line="240" w:lineRule="auto"/>
-        <w:rPr>
-          <w:rFonts w:ascii="Khmer UI" w:eastAsia="DengXian" w:hAnsi="Khmer UI" w:cs="Khmer UI"/>
-          <w:b/>
-          <w:sz w:val="20"/>
-          <w:szCs w:val="20"/>
-        </w:rPr>
-      </w:pPr>
-      <w:r>
-        <w:rPr>
-          <w:rFonts w:ascii="Khmer UI" w:eastAsia="DengXian" w:hAnsi="Khmer UI" w:cs="Khmer UI"/>
-          <w:b/>
-          <w:color w:val="000000"/>
-          <w:sz w:val="20"/>
-          <w:szCs w:val="20"/>
-        </w:rPr>
-        <w:t xml:space="preserve">Southlake Fire Dept. </w:t>
-      </w:r>
-      <w:r>
-        <w:rPr>
-          <w:rFonts w:ascii="Khmer UI" w:eastAsia="DengXian" w:hAnsi="Khmer UI" w:cs="Khmer UI"/>
-          <w:b/>
-          <w:sz w:val="20"/>
-          <w:szCs w:val="20"/>
-        </w:rPr>
-        <w:t>(Student Intern)</w:t>
-      </w:r>
-      <w:r>
-        <w:rPr>
-          <w:rFonts w:ascii="Khmer UI" w:eastAsia="DengXian" w:hAnsi="Khmer UI" w:cs="Khmer UI"/>
-          <w:b/>
-          <w:sz w:val="20"/>
-          <w:szCs w:val="20"/>
-        </w:rPr>
-        <w:t xml:space="preserve"> </w:t>
-      </w:r>
-      <w:r>
-        <w:rPr>
-          <w:rFonts w:ascii="Khmer UI" w:eastAsia="DengXian" w:hAnsi="Khmer UI" w:cs="Khmer UI"/>
-          <w:b/>
-          <w:sz w:val="20"/>
-          <w:szCs w:val="20"/>
+      <w:r>
+        <w:rPr>
+          <w:rFonts w:ascii="Khmer UI" w:eastAsia="DengXian" w:hAnsi="Khmer UI" w:cs="Khmer UI"/>
+          <w:b/>
+          <w:bCs/>
+          <w:sz w:val="20"/>
+          <w:szCs w:val="20"/>
+          <w:lang w:val="de-DE"/>
+        </w:rPr>
+        <w:t>Athenahealth MDP Hackathon 2nd Place</w:t>
+      </w:r>
+      <w:r>
+        <w:rPr>
+          <w:rFonts w:ascii="Khmer UI" w:eastAsia="DengXian" w:hAnsi="Khmer UI" w:cs="Khmer UI"/>
+          <w:b/>
+          <w:bCs/>
+          <w:sz w:val="20"/>
+          <w:szCs w:val="20"/>
+          <w:lang w:val="de-DE"/>
         </w:rPr>
         <w:tab/>
-        <w:t>June 2013 - May 2014</w:t>
+      </w:r>
+      <w:r>
+        <w:rPr>
+          <w:rFonts w:ascii="Khmer UI" w:eastAsia="DengXian" w:hAnsi="Khmer UI" w:cs="Khmer UI"/>
+          <w:b/>
+          <w:bCs/>
+          <w:sz w:val="20"/>
+          <w:szCs w:val="20"/>
+          <w:lang w:val="de-DE"/>
+        </w:rPr>
+        <w:tab/>
+        <w:t xml:space="preserve">         </w:t>
+      </w:r>
+      <w:r>
+        <w:rPr>
+          <w:rFonts w:ascii="Khmer UI" w:eastAsia="DengXian" w:hAnsi="Khmer UI" w:cs="Khmer UI"/>
+          <w:b/>
+          <w:bCs/>
+          <w:sz w:val="20"/>
+          <w:szCs w:val="20"/>
+          <w:lang w:val="de-DE"/>
+        </w:rPr>
+        <w:t>July 2015</w:t>
       </w:r>
     </w:p>
     <w:p>
@@ -2407,36 +2292,31 @@
         <w:rPr>
           <w:rFonts w:ascii="Khmer UI" w:eastAsia="DengXian" w:hAnsi="Khmer UI" w:cs="Khmer UI"/>
           <w:b/>
-          <w:sz w:val="20"/>
-          <w:szCs w:val="20"/>
-        </w:rPr>
-      </w:pPr>
-      <w:r>
-        <w:rPr>
-          <w:rFonts w:ascii="Khmer UI" w:eastAsia="DengXian" w:hAnsi="Khmer UI" w:cs="Khmer UI"/>
-          <w:color w:val="000000"/>
-          <w:sz w:val="20"/>
-          <w:szCs w:val="20"/>
-        </w:rPr>
-        <w:t xml:space="preserve">Aided in </w:t>
-      </w:r>
-      <w:r>
-        <w:rPr>
-          <w:rFonts w:ascii="Khmer UI" w:eastAsia="DengXian" w:hAnsi="Khmer UI" w:cs="Khmer UI"/>
-          <w:color w:val="000000"/>
-          <w:sz w:val="20"/>
-          <w:szCs w:val="20"/>
-        </w:rPr>
-        <w:t>severa</w:t>
-      </w:r>
-      <w:r>
-        <w:rPr>
-          <w:rFonts w:ascii="Khmer UI" w:eastAsia="DengXian" w:hAnsi="Khmer UI" w:cs="Khmer UI"/>
-          <w:color w:val="000000"/>
-          <w:sz w:val="20"/>
-          <w:szCs w:val="20"/>
-        </w:rPr>
-        <w:t>l emergency calls with the EMTs/paramedics</w:t>
+          <w:bCs/>
+          <w:sz w:val="20"/>
+          <w:szCs w:val="20"/>
+          <w:lang w:val="de-DE"/>
+        </w:rPr>
+      </w:pPr>
+      <w:r>
+        <w:rPr>
+          <w:rFonts w:ascii="Khmer UI" w:eastAsia="DengXian" w:hAnsi="Khmer UI" w:cs="Khmer UI"/>
+          <w:b/>
+          <w:bCs/>
+          <w:sz w:val="20"/>
+          <w:szCs w:val="20"/>
+          <w:lang w:val="de-DE"/>
+        </w:rPr>
+        <w:t xml:space="preserve">MobiLert – </w:t>
+      </w:r>
+      <w:r>
+        <w:rPr>
+          <w:rFonts w:ascii="Khmer UI" w:eastAsia="DengXian" w:hAnsi="Khmer UI" w:cs="Khmer UI"/>
+          <w:sz w:val="20"/>
+          <w:szCs w:val="20"/>
+          <w:lang w:val="de-DE"/>
+        </w:rPr>
+        <w:t>An app that relays walking/gait information to doctors and alerts them about falls</w:t>
       </w:r>
     </w:p>
     <w:p>
@@ -2449,568 +2329,6 @@
         <w:spacing w:before="10" w:after="10" w:line="240" w:lineRule="auto"/>
         <w:rPr>
           <w:rFonts w:ascii="Khmer UI" w:eastAsia="DengXian" w:hAnsi="Khmer UI" w:cs="Khmer UI"/>
-          <w:b/>
-          <w:sz w:val="20"/>
-          <w:szCs w:val="20"/>
-        </w:rPr>
-      </w:pPr>
-      <w:r>
-        <w:rPr>
-          <w:rFonts w:ascii="Khmer UI" w:eastAsia="DengXian" w:hAnsi="Khmer UI" w:cs="Khmer UI"/>
-          <w:color w:val="000000"/>
-          <w:sz w:val="20"/>
-          <w:szCs w:val="20"/>
-        </w:rPr>
-        <w:t>C</w:t>
-      </w:r>
-      <w:r>
-        <w:rPr>
-          <w:rFonts w:ascii="Khmer UI" w:eastAsia="DengXian" w:hAnsi="Khmer UI" w:cs="Khmer UI"/>
-          <w:color w:val="000000"/>
-          <w:sz w:val="20"/>
-          <w:szCs w:val="20"/>
-        </w:rPr>
-        <w:t>ommunicat</w:t>
-      </w:r>
-      <w:r>
-        <w:rPr>
-          <w:rFonts w:ascii="Khmer UI" w:eastAsia="DengXian" w:hAnsi="Khmer UI" w:cs="Khmer UI"/>
-          <w:color w:val="000000"/>
-          <w:sz w:val="20"/>
-          <w:szCs w:val="20"/>
-        </w:rPr>
-        <w:t>ed</w:t>
-      </w:r>
-      <w:r>
-        <w:rPr>
-          <w:rFonts w:ascii="Khmer UI" w:eastAsia="DengXian" w:hAnsi="Khmer UI" w:cs="Khmer UI"/>
-          <w:color w:val="000000"/>
-          <w:sz w:val="20"/>
-          <w:szCs w:val="20"/>
-        </w:rPr>
-        <w:t xml:space="preserve"> </w:t>
-      </w:r>
-      <w:r>
-        <w:rPr>
-          <w:rFonts w:ascii="Khmer UI" w:eastAsia="DengXian" w:hAnsi="Khmer UI" w:cs="Khmer UI"/>
-          <w:color w:val="000000"/>
-          <w:sz w:val="20"/>
-          <w:szCs w:val="20"/>
-        </w:rPr>
-        <w:t>and obtain</w:t>
-      </w:r>
-      <w:r>
-        <w:rPr>
-          <w:rFonts w:ascii="Khmer UI" w:eastAsia="DengXian" w:hAnsi="Khmer UI" w:cs="Khmer UI"/>
-          <w:color w:val="000000"/>
-          <w:sz w:val="20"/>
-          <w:szCs w:val="20"/>
-        </w:rPr>
-        <w:t>ed</w:t>
-      </w:r>
-      <w:r>
-        <w:rPr>
-          <w:rFonts w:ascii="Khmer UI" w:eastAsia="DengXian" w:hAnsi="Khmer UI" w:cs="Khmer UI"/>
-          <w:color w:val="000000"/>
-          <w:sz w:val="20"/>
-          <w:szCs w:val="20"/>
-        </w:rPr>
-        <w:t xml:space="preserve"> </w:t>
-      </w:r>
-      <w:r>
-        <w:rPr>
-          <w:rFonts w:ascii="Khmer UI" w:eastAsia="DengXian" w:hAnsi="Khmer UI" w:cs="Khmer UI"/>
-          <w:color w:val="000000"/>
-          <w:sz w:val="20"/>
-          <w:szCs w:val="20"/>
-        </w:rPr>
-        <w:t>vital information in high pressure situations</w:t>
-      </w:r>
-    </w:p>
-    <w:p>
-      <w:pPr>
-        <w:tabs>
-          <w:tab w:val="right" w:pos="10800"/>
-        </w:tabs>
-        <w:spacing w:before="10" w:after="10" w:line="240" w:lineRule="auto"/>
-        <w:rPr>
-          <w:rFonts w:ascii="Khmer UI" w:eastAsia="DengXian" w:hAnsi="Khmer UI" w:cs="Khmer UI"/>
-          <w:b/>
-          <w:sz w:val="20"/>
-          <w:szCs w:val="20"/>
-        </w:rPr>
-      </w:pPr>
-      <w:r>
-        <w:rPr>
-          <w:rFonts w:ascii="Khmer UI" w:eastAsia="DengXian" w:hAnsi="Khmer UI" w:cs="Khmer UI"/>
-          <w:b/>
-          <w:sz w:val="20"/>
-          <w:szCs w:val="20"/>
-        </w:rPr>
-        <w:t>Precision Pain Management (Student Intern)</w:t>
-      </w:r>
-      <w:r>
-        <w:rPr>
-          <w:rFonts w:ascii="Khmer UI" w:eastAsia="DengXian" w:hAnsi="Khmer UI" w:cs="Khmer UI"/>
-          <w:b/>
-          <w:sz w:val="20"/>
-          <w:szCs w:val="20"/>
-        </w:rPr>
-        <w:tab/>
-      </w:r>
-      <w:r>
-        <w:rPr>
-          <w:rFonts w:ascii="Khmer UI" w:eastAsia="DengXian" w:hAnsi="Khmer UI" w:cs="Khmer UI"/>
-          <w:b/>
-          <w:sz w:val="20"/>
-          <w:szCs w:val="20"/>
-        </w:rPr>
-        <w:t>Jan 2014 - Apr 2014</w:t>
-      </w:r>
-    </w:p>
-    <w:p>
-      <w:pPr>
-        <w:pStyle w:val="ListParagraph"/>
-        <w:numPr>
-          <w:ilvl w:val="0"/>
-          <w:numId w:val="31"/>
-        </w:numPr>
-        <w:spacing w:before="10" w:after="10" w:line="240" w:lineRule="auto"/>
-        <w:rPr>
-          <w:rFonts w:ascii="Khmer UI" w:eastAsia="DengXian" w:hAnsi="Khmer UI" w:cs="Khmer UI"/>
-          <w:color w:val="000000"/>
-          <w:sz w:val="20"/>
-          <w:szCs w:val="20"/>
-        </w:rPr>
-      </w:pPr>
-      <w:r>
-        <w:rPr>
-          <w:rFonts w:ascii="Khmer UI" w:eastAsia="DengXian" w:hAnsi="Khmer UI" w:cs="Khmer UI"/>
-          <w:color w:val="000000"/>
-          <w:sz w:val="20"/>
-          <w:szCs w:val="20"/>
-        </w:rPr>
-        <w:t xml:space="preserve">Learned about pain medications, </w:t>
-      </w:r>
-      <w:r>
-        <w:rPr>
-          <w:rFonts w:ascii="Khmer UI" w:eastAsia="DengXian" w:hAnsi="Khmer UI" w:cs="Khmer UI"/>
-          <w:color w:val="000000"/>
-          <w:sz w:val="20"/>
-          <w:szCs w:val="20"/>
-        </w:rPr>
-        <w:t>devices, and procedures</w:t>
-      </w:r>
-      <w:r>
-        <w:rPr>
-          <w:rFonts w:ascii="Khmer UI" w:eastAsia="DengXian" w:hAnsi="Khmer UI" w:cs="Khmer UI"/>
-          <w:color w:val="000000"/>
-          <w:sz w:val="20"/>
-          <w:szCs w:val="20"/>
-        </w:rPr>
-        <w:t xml:space="preserve"> for pain management</w:t>
-      </w:r>
-    </w:p>
-    <w:p>
-      <w:pPr>
-        <w:pStyle w:val="ListParagraph"/>
-        <w:numPr>
-          <w:ilvl w:val="0"/>
-          <w:numId w:val="24"/>
-        </w:numPr>
-        <w:spacing w:before="10" w:after="10" w:line="240" w:lineRule="auto"/>
-        <w:rPr>
-          <w:rFonts w:ascii="Khmer UI" w:eastAsia="DengXian" w:hAnsi="Khmer UI" w:cs="Khmer UI"/>
-          <w:color w:val="000000"/>
-          <w:sz w:val="20"/>
-          <w:szCs w:val="20"/>
-        </w:rPr>
-      </w:pPr>
-      <w:r>
-        <w:rPr>
-          <w:rFonts w:ascii="Khmer UI" w:eastAsia="DengXian" w:hAnsi="Khmer UI" w:cs="Khmer UI"/>
-          <w:color w:val="000000"/>
-          <w:sz w:val="20"/>
-          <w:szCs w:val="20"/>
-        </w:rPr>
-        <w:t xml:space="preserve">Analyzed </w:t>
-      </w:r>
-      <w:r>
-        <w:rPr>
-          <w:rFonts w:ascii="Khmer UI" w:eastAsia="DengXian" w:hAnsi="Khmer UI" w:cs="Khmer UI"/>
-          <w:color w:val="000000"/>
-          <w:sz w:val="20"/>
-          <w:szCs w:val="20"/>
-        </w:rPr>
-        <w:t>the balance between</w:t>
-      </w:r>
-      <w:r>
-        <w:rPr>
-          <w:rFonts w:ascii="Khmer UI" w:eastAsia="DengXian" w:hAnsi="Khmer UI" w:cs="Khmer UI"/>
-          <w:color w:val="000000"/>
-          <w:sz w:val="20"/>
-          <w:szCs w:val="20"/>
-        </w:rPr>
-        <w:t xml:space="preserve"> managing patient’s pain and </w:t>
-      </w:r>
-      <w:r>
-        <w:rPr>
-          <w:rFonts w:ascii="Khmer UI" w:eastAsia="DengXian" w:hAnsi="Khmer UI" w:cs="Khmer UI"/>
-          <w:color w:val="000000"/>
-          <w:sz w:val="20"/>
-          <w:szCs w:val="20"/>
-        </w:rPr>
-        <w:t>administering</w:t>
-      </w:r>
-      <w:r>
-        <w:rPr>
-          <w:rFonts w:ascii="Khmer UI" w:eastAsia="DengXian" w:hAnsi="Khmer UI" w:cs="Khmer UI"/>
-          <w:color w:val="000000"/>
-          <w:sz w:val="20"/>
-          <w:szCs w:val="20"/>
-        </w:rPr>
-        <w:t xml:space="preserve"> medication</w:t>
-      </w:r>
-      <w:r>
-        <w:rPr>
-          <w:rFonts w:ascii="Khmer UI" w:eastAsia="DengXian" w:hAnsi="Khmer UI" w:cs="Khmer UI"/>
-          <w:color w:val="000000"/>
-          <w:sz w:val="20"/>
-          <w:szCs w:val="20"/>
-        </w:rPr>
-        <w:t xml:space="preserve"> </w:t>
-      </w:r>
-    </w:p>
-    <w:p>
-      <w:pPr>
-        <w:pStyle w:val="ListParagraph"/>
-        <w:spacing w:before="10" w:after="10" w:line="240" w:lineRule="auto"/>
-        <w:rPr>
-          <w:rFonts w:ascii="Khmer UI" w:eastAsia="DengXian" w:hAnsi="Khmer UI" w:cs="Khmer UI"/>
-          <w:color w:val="000000"/>
-          <w:sz w:val="20"/>
-          <w:szCs w:val="20"/>
-        </w:rPr>
-      </w:pPr>
-      <w:proofErr w:type="gramStart"/>
-      <w:r>
-        <w:rPr>
-          <w:rFonts w:ascii="Khmer UI" w:eastAsia="DengXian" w:hAnsi="Khmer UI" w:cs="Khmer UI"/>
-          <w:color w:val="000000"/>
-          <w:sz w:val="20"/>
-          <w:szCs w:val="20"/>
-        </w:rPr>
-        <w:t>to</w:t>
-      </w:r>
-      <w:proofErr w:type="gramEnd"/>
-      <w:r>
-        <w:rPr>
-          <w:rFonts w:ascii="Khmer UI" w:eastAsia="DengXian" w:hAnsi="Khmer UI" w:cs="Khmer UI"/>
-          <w:color w:val="000000"/>
-          <w:sz w:val="20"/>
-          <w:szCs w:val="20"/>
-        </w:rPr>
-        <w:t xml:space="preserve"> fit</w:t>
-      </w:r>
-      <w:r>
-        <w:rPr>
-          <w:rFonts w:ascii="Khmer UI" w:eastAsia="DengXian" w:hAnsi="Khmer UI" w:cs="Khmer UI"/>
-          <w:color w:val="000000"/>
-          <w:sz w:val="20"/>
-          <w:szCs w:val="20"/>
-        </w:rPr>
-        <w:t xml:space="preserve"> patient’s lifestyle</w:t>
-      </w:r>
-    </w:p>
-    <w:p>
-      <w:pPr>
-        <w:spacing w:before="10" w:after="10" w:line="240" w:lineRule="auto"/>
-        <w:rPr>
-          <w:rFonts w:ascii="Khmer UI" w:eastAsia="DengXian" w:hAnsi="Khmer UI" w:cs="Khmer UI"/>
-          <w:sz w:val="20"/>
-          <w:szCs w:val="20"/>
-          <w:lang w:val="de-DE"/>
-        </w:rPr>
-      </w:pPr>
-      <w:r>
-        <w:rPr>
-          <w:rFonts w:ascii="Khmer UI" w:eastAsia="DengXian" w:hAnsi="Khmer UI" w:cs="Khmer UI"/>
-          <w:sz w:val="20"/>
-          <w:szCs w:val="20"/>
-          <w:lang w:val="de-DE"/>
-        </w:rPr>
-        <w:lastRenderedPageBreak/>
-        <w:t xml:space="preserve">  </w:t>
-      </w:r>
-    </w:p>
-    <w:p>
-      <w:pPr>
-        <w:spacing w:before="10" w:after="10" w:line="240" w:lineRule="auto"/>
-        <w:rPr>
-          <w:rFonts w:ascii="Khmer UI" w:eastAsia="DengXian" w:hAnsi="Khmer UI" w:cs="Khmer UI"/>
-          <w:b/>
-          <w:bCs/>
-          <w:sz w:val="20"/>
-          <w:szCs w:val="20"/>
-          <w:u w:val="single"/>
-          <w:lang w:val="de-DE"/>
-        </w:rPr>
-      </w:pPr>
-      <w:r>
-        <w:rPr>
-          <w:rFonts w:ascii="Khmer UI" w:eastAsia="DengXian" w:hAnsi="Khmer UI" w:cs="Khmer UI"/>
-          <w:b/>
-          <w:bCs/>
-          <w:sz w:val="20"/>
-          <w:szCs w:val="20"/>
-          <w:u w:val="single"/>
-          <w:lang w:val="de-DE"/>
-        </w:rPr>
-        <w:t>A</w:t>
-      </w:r>
-      <w:r>
-        <w:rPr>
-          <w:rFonts w:ascii="Khmer UI" w:eastAsia="DengXian" w:hAnsi="Khmer UI" w:cs="Khmer UI"/>
-          <w:b/>
-          <w:bCs/>
-          <w:sz w:val="20"/>
-          <w:szCs w:val="20"/>
-          <w:u w:val="single"/>
-          <w:lang w:val="de-DE"/>
-        </w:rPr>
-        <w:t xml:space="preserve"> </w:t>
-      </w:r>
-      <w:r>
-        <w:rPr>
-          <w:rFonts w:ascii="Khmer UI" w:eastAsia="DengXian" w:hAnsi="Khmer UI" w:cs="Khmer UI"/>
-          <w:b/>
-          <w:bCs/>
-          <w:sz w:val="20"/>
-          <w:szCs w:val="20"/>
-          <w:u w:val="single"/>
-          <w:lang w:val="de-DE"/>
-        </w:rPr>
-        <w:t>W</w:t>
-      </w:r>
-      <w:r>
-        <w:rPr>
-          <w:rFonts w:ascii="Khmer UI" w:eastAsia="DengXian" w:hAnsi="Khmer UI" w:cs="Khmer UI"/>
-          <w:b/>
-          <w:bCs/>
-          <w:sz w:val="20"/>
-          <w:szCs w:val="20"/>
-          <w:u w:val="single"/>
-          <w:lang w:val="de-DE"/>
-        </w:rPr>
-        <w:t xml:space="preserve"> </w:t>
-      </w:r>
-      <w:r>
-        <w:rPr>
-          <w:rFonts w:ascii="Khmer UI" w:eastAsia="DengXian" w:hAnsi="Khmer UI" w:cs="Khmer UI"/>
-          <w:b/>
-          <w:bCs/>
-          <w:sz w:val="20"/>
-          <w:szCs w:val="20"/>
-          <w:u w:val="single"/>
-          <w:lang w:val="de-DE"/>
-        </w:rPr>
-        <w:t>A</w:t>
-      </w:r>
-      <w:r>
-        <w:rPr>
-          <w:rFonts w:ascii="Khmer UI" w:eastAsia="DengXian" w:hAnsi="Khmer UI" w:cs="Khmer UI"/>
-          <w:b/>
-          <w:bCs/>
-          <w:sz w:val="20"/>
-          <w:szCs w:val="20"/>
-          <w:u w:val="single"/>
-          <w:lang w:val="de-DE"/>
-        </w:rPr>
-        <w:t xml:space="preserve"> </w:t>
-      </w:r>
-      <w:r>
-        <w:rPr>
-          <w:rFonts w:ascii="Khmer UI" w:eastAsia="DengXian" w:hAnsi="Khmer UI" w:cs="Khmer UI"/>
-          <w:b/>
-          <w:bCs/>
-          <w:sz w:val="20"/>
-          <w:szCs w:val="20"/>
-          <w:u w:val="single"/>
-          <w:lang w:val="de-DE"/>
-        </w:rPr>
-        <w:t>R</w:t>
-      </w:r>
-      <w:r>
-        <w:rPr>
-          <w:rFonts w:ascii="Khmer UI" w:eastAsia="DengXian" w:hAnsi="Khmer UI" w:cs="Khmer UI"/>
-          <w:b/>
-          <w:bCs/>
-          <w:sz w:val="20"/>
-          <w:szCs w:val="20"/>
-          <w:u w:val="single"/>
-          <w:lang w:val="de-DE"/>
-        </w:rPr>
-        <w:t xml:space="preserve"> </w:t>
-      </w:r>
-      <w:r>
-        <w:rPr>
-          <w:rFonts w:ascii="Khmer UI" w:eastAsia="DengXian" w:hAnsi="Khmer UI" w:cs="Khmer UI"/>
-          <w:b/>
-          <w:bCs/>
-          <w:sz w:val="20"/>
-          <w:szCs w:val="20"/>
-          <w:u w:val="single"/>
-          <w:lang w:val="de-DE"/>
-        </w:rPr>
-        <w:t>D</w:t>
-      </w:r>
-      <w:r>
-        <w:rPr>
-          <w:rFonts w:ascii="Khmer UI" w:eastAsia="DengXian" w:hAnsi="Khmer UI" w:cs="Khmer UI"/>
-          <w:b/>
-          <w:bCs/>
-          <w:sz w:val="20"/>
-          <w:szCs w:val="20"/>
-          <w:u w:val="single"/>
-          <w:lang w:val="de-DE"/>
-        </w:rPr>
-        <w:t xml:space="preserve"> </w:t>
-      </w:r>
-      <w:r>
-        <w:rPr>
-          <w:rFonts w:ascii="Khmer UI" w:eastAsia="DengXian" w:hAnsi="Khmer UI" w:cs="Khmer UI"/>
-          <w:b/>
-          <w:bCs/>
-          <w:sz w:val="20"/>
-          <w:szCs w:val="20"/>
-          <w:u w:val="single"/>
-          <w:lang w:val="de-DE"/>
-        </w:rPr>
-        <w:t>S</w:t>
-      </w:r>
-    </w:p>
-    <w:p>
-      <w:pPr>
-        <w:tabs>
-          <w:tab w:val="left" w:pos="8640"/>
-        </w:tabs>
-        <w:spacing w:before="10" w:after="10" w:line="240" w:lineRule="auto"/>
-        <w:ind w:right="2160"/>
-        <w:jc w:val="right"/>
-        <w:rPr>
-          <w:rFonts w:ascii="Khmer UI" w:eastAsia="DengXian" w:hAnsi="Khmer UI" w:cs="Khmer UI"/>
-          <w:b/>
-          <w:bCs/>
-          <w:sz w:val="20"/>
-          <w:szCs w:val="20"/>
-          <w:lang w:val="de-DE"/>
-        </w:rPr>
-      </w:pPr>
-      <w:r>
-        <w:rPr>
-          <w:rFonts w:ascii="Khmer UI" w:eastAsia="DengXian" w:hAnsi="Khmer UI" w:cs="Khmer UI"/>
-          <w:b/>
-          <w:bCs/>
-          <w:sz w:val="20"/>
-          <w:szCs w:val="20"/>
-          <w:lang w:val="de-DE"/>
-        </w:rPr>
-        <w:t xml:space="preserve"> </w:t>
-      </w:r>
-      <w:r>
-        <w:rPr>
-          <w:rFonts w:ascii="Khmer UI" w:eastAsia="DengXian" w:hAnsi="Khmer UI" w:cs="Khmer UI"/>
-          <w:b/>
-          <w:bCs/>
-          <w:sz w:val="20"/>
-          <w:szCs w:val="20"/>
-          <w:lang w:val="de-DE"/>
-        </w:rPr>
-        <w:t>Athenahealth MDP Hackathon 2nd Place</w:t>
-      </w:r>
-      <w:r>
-        <w:rPr>
-          <w:rFonts w:ascii="Khmer UI" w:eastAsia="DengXian" w:hAnsi="Khmer UI" w:cs="Khmer UI"/>
-          <w:b/>
-          <w:bCs/>
-          <w:sz w:val="20"/>
-          <w:szCs w:val="20"/>
-          <w:lang w:val="de-DE"/>
-        </w:rPr>
-        <w:tab/>
-      </w:r>
-      <w:r>
-        <w:rPr>
-          <w:rFonts w:ascii="Khmer UI" w:eastAsia="DengXian" w:hAnsi="Khmer UI" w:cs="Khmer UI"/>
-          <w:b/>
-          <w:bCs/>
-          <w:sz w:val="20"/>
-          <w:szCs w:val="20"/>
-          <w:lang w:val="de-DE"/>
-        </w:rPr>
-        <w:tab/>
-        <w:t xml:space="preserve">         </w:t>
-      </w:r>
-      <w:r>
-        <w:rPr>
-          <w:rFonts w:ascii="Khmer UI" w:eastAsia="DengXian" w:hAnsi="Khmer UI" w:cs="Khmer UI"/>
-          <w:b/>
-          <w:bCs/>
-          <w:sz w:val="20"/>
-          <w:szCs w:val="20"/>
-          <w:lang w:val="de-DE"/>
-        </w:rPr>
-        <w:t>July 2015</w:t>
-      </w:r>
-    </w:p>
-    <w:p>
-      <w:pPr>
-        <w:pStyle w:val="ListParagraph"/>
-        <w:numPr>
-          <w:ilvl w:val="0"/>
-          <w:numId w:val="24"/>
-        </w:numPr>
-        <w:spacing w:before="10" w:after="10" w:line="240" w:lineRule="auto"/>
-        <w:rPr>
-          <w:rFonts w:ascii="Khmer UI" w:eastAsia="DengXian" w:hAnsi="Khmer UI" w:cs="Khmer UI"/>
-          <w:b/>
-          <w:bCs/>
-          <w:sz w:val="20"/>
-          <w:szCs w:val="20"/>
-          <w:lang w:val="de-DE"/>
-        </w:rPr>
-      </w:pPr>
-      <w:r>
-        <w:rPr>
-          <w:rFonts w:ascii="Khmer UI" w:eastAsia="DengXian" w:hAnsi="Khmer UI" w:cs="Khmer UI"/>
-          <w:b/>
-          <w:bCs/>
-          <w:sz w:val="20"/>
-          <w:szCs w:val="20"/>
-          <w:lang w:val="de-DE"/>
-        </w:rPr>
-        <w:t xml:space="preserve">MobiLert – </w:t>
-      </w:r>
-      <w:r>
-        <w:rPr>
-          <w:rFonts w:ascii="Khmer UI" w:eastAsia="DengXian" w:hAnsi="Khmer UI" w:cs="Khmer UI"/>
-          <w:sz w:val="20"/>
-          <w:szCs w:val="20"/>
-          <w:lang w:val="de-DE"/>
-        </w:rPr>
-        <w:t>An app that relays walking/gait information to doctors and alerts them about falls</w:t>
-      </w:r>
-    </w:p>
-    <w:p>
-      <w:pPr>
-        <w:pStyle w:val="ListParagraph"/>
-        <w:numPr>
-          <w:ilvl w:val="0"/>
-          <w:numId w:val="24"/>
-        </w:numPr>
-        <w:spacing w:before="10" w:after="10" w:line="240" w:lineRule="auto"/>
-        <w:rPr>
-          <w:rFonts w:ascii="Khmer UI" w:eastAsia="DengXian" w:hAnsi="Khmer UI" w:cs="Khmer UI"/>
           <w:sz w:val="20"/>
           <w:szCs w:val="20"/>
           <w:lang w:val="de-DE"/>
@@ -3024,6 +2342,15 @@
           <w:lang w:val="de-DE"/>
         </w:rPr>
         <w:t>I worked on the Android app and front end of the website</w:t>
+      </w:r>
+      <w:r>
+        <w:rPr>
+          <w:rFonts w:ascii="Khmer UI" w:eastAsia="DengXian" w:hAnsi="Khmer UI" w:cs="Khmer UI"/>
+          <w:sz w:val="20"/>
+          <w:szCs w:val="20"/>
+          <w:lang w:val="de-DE"/>
+        </w:rPr>
+        <w:t xml:space="preserve"> (Android, Sqlite, Bootstrap, JS)</w:t>
       </w:r>
     </w:p>
     <w:p>
@@ -5029,7 +4356,7 @@
   <w:abstractNum w:abstractNumId="16" w15:restartNumberingAfterBreak="0">
     <w:nsid w:val="4DB03027"/>
     <w:multiLevelType w:val="hybridMultilevel"/>
-    <w:tmpl w:val="151AF15A"/>
+    <w:tmpl w:val="D5CA5732"/>
     <w:lvl w:ilvl="0" w:tplc="04090001">
       <w:start w:val="1"/>
       <w:numFmt w:val="bullet"/>
@@ -5042,7 +4369,7 @@
         <w:rFonts w:ascii="Symbol" w:hAnsi="Symbol" w:hint="default"/>
       </w:rPr>
     </w:lvl>
-    <w:lvl w:ilvl="1" w:tplc="04090003" w:tentative="1">
+    <w:lvl w:ilvl="1" w:tplc="04090003">
       <w:start w:val="1"/>
       <w:numFmt w:val="bullet"/>
       <w:lvlText w:val="o"/>
@@ -7979,7 +7306,7 @@
 </file>
 
 <file path=customXml/itemProps1.xml><?xml version="1.0" encoding="utf-8"?>
-<ds:datastoreItem xmlns:ds="http://schemas.openxmlformats.org/officeDocument/2006/customXml" ds:itemID="{F36F7C36-526F-484E-8453-78FE7A059CC6}">
+<ds:datastoreItem xmlns:ds="http://schemas.openxmlformats.org/officeDocument/2006/customXml" ds:itemID="{D810B940-7651-4B18-BDF4-3E7F77DC6394}">
   <ds:schemaRefs>
     <ds:schemaRef ds:uri="http://schemas.openxmlformats.org/officeDocument/2006/bibliography"/>
   </ds:schemaRefs>

</xml_diff>